<commit_message>
Commenting out unused methods...
</commit_message>
<xml_diff>
--- a/DSA Assignment Notes.docx
+++ b/DSA Assignment Notes.docx
@@ -3989,7 +3989,26 @@
         <w:jc w:val="both"/>
       </w:pPr>
       <w:r>
-        <w:t xml:space="preserve">This method takes the </w:t>
+        <w:t>This method calls the ‘getAllPaths()’ method, which returns all possible paths between two assets as a SortableList object. It then sorts these paths by the attribute ‘cost’, order ‘low’ with the lowest values first.</w:t>
+      </w:r>
+    </w:p>
+    <w:p>
+      <w:pPr>
+        <w:jc w:val="both"/>
+      </w:pPr>
+      <w:r>
+        <w:t>It then calls the ‘getFirstXElements’ function (it is a static method) to return the first 5 elements of this SortableList object. These are returned as a list which is then iterated through in the main function for display.</w:t>
+      </w:r>
+    </w:p>
+    <w:p>
+      <w:pPr>
+        <w:jc w:val="both"/>
+      </w:pPr>
+      <w:r>
+        <w:t xml:space="preserve">There is some redundancy here that leads to over complexity. </w:t>
+      </w:r>
+      <w:r>
+        <w:t>This will be discussed in the Static Methods section.</w:t>
       </w:r>
     </w:p>
     <w:p>
@@ -4041,28 +4060,305 @@
         <w:jc w:val="both"/>
       </w:pPr>
       <w:r>
-        <w:t>…</w:t>
-      </w:r>
-    </w:p>
-    <w:p>
-      <w:pPr>
-        <w:jc w:val="both"/>
-      </w:pPr>
-    </w:p>
-    <w:p>
-      <w:pPr>
-        <w:jc w:val="both"/>
-      </w:pPr>
-    </w:p>
-    <w:p>
-      <w:pPr>
-        <w:jc w:val="both"/>
-      </w:pPr>
-    </w:p>
-    <w:p>
-      <w:pPr>
-        <w:jc w:val="both"/>
-      </w:pPr>
+        <w:t>This returns a python f string that includes the edge count and vertices count, which was useful in debugging.</w:t>
+      </w:r>
+    </w:p>
+    <w:p>
+      <w:pPr>
+        <w:jc w:val="both"/>
+      </w:pPr>
+    </w:p>
+    <w:p>
+      <w:pPr>
+        <w:jc w:val="both"/>
+      </w:pPr>
+    </w:p>
+    <w:p>
+      <w:pPr>
+        <w:pStyle w:val="Heading3"/>
+        <w:rPr>
+          <w:b/>
+          <w:bCs/>
+        </w:rPr>
+      </w:pPr>
+      <w:r>
+        <w:rPr>
+          <w:b/>
+          <w:bCs/>
+        </w:rPr>
+        <w:t>cryptoGraph.TradePath object</w:t>
+      </w:r>
+    </w:p>
+    <w:p>
+      <w:pPr>
+        <w:pStyle w:val="HTMLPreformatted"/>
+        <w:shd w:val="clear" w:color="auto" w:fill="2B2B2B"/>
+        <w:rPr>
+          <w:color w:val="A9B7C6"/>
+          <w:sz w:val="23"/>
+          <w:szCs w:val="23"/>
+        </w:rPr>
+      </w:pPr>
+      <w:r>
+        <w:rPr>
+          <w:color w:val="CC7832"/>
+          <w:sz w:val="23"/>
+          <w:szCs w:val="23"/>
+        </w:rPr>
+        <w:t xml:space="preserve">class </w:t>
+      </w:r>
+      <w:r>
+        <w:rPr>
+          <w:color w:val="A9B7C6"/>
+          <w:sz w:val="23"/>
+          <w:szCs w:val="23"/>
+        </w:rPr>
+        <w:t>TradePath(DSALinkedListDE):</w:t>
+      </w:r>
+    </w:p>
+    <w:p/>
+    <w:p>
+      <w:r>
+        <w:t xml:space="preserve">This class inherits from DSALinkedList DE, which is a double ended doubly linked list implementation </w:t>
+      </w:r>
+      <w:r>
+        <w:t xml:space="preserve">largely unmodified from what was </w:t>
+      </w:r>
+      <w:r>
+        <w:t>submitted for DSA Practical 04 – Linked Lists.</w:t>
+      </w:r>
+      <w:r>
+        <w:t xml:space="preserve"> Each instance of this class stores a path traversal through the graph, as a sequence of vertices (technically in Python these are memory references to the graph vertices). It is used to store traversal paths from one asset to another, as determined in menu options 5 and 6 of the cryptograph interactive menu.</w:t>
+      </w:r>
+    </w:p>
+    <w:p>
+      <w:pPr>
+        <w:rPr>
+          <w:b/>
+          <w:bCs/>
+        </w:rPr>
+      </w:pPr>
+      <w:r>
+        <w:rPr>
+          <w:b/>
+          <w:bCs/>
+        </w:rPr>
+        <w:t>Additional attributes:</w:t>
+      </w:r>
+    </w:p>
+    <w:p>
+      <w:r>
+        <w:t>The init method has been replaced to include the attribute self.cost. This is a float-type field used to store the cumulative path weight for paths through the graph.</w:t>
+      </w:r>
+    </w:p>
+    <w:p/>
+    <w:p>
+      <w:pPr>
+        <w:rPr>
+          <w:b/>
+          <w:bCs/>
+        </w:rPr>
+      </w:pPr>
+      <w:r>
+        <w:rPr>
+          <w:b/>
+          <w:bCs/>
+        </w:rPr>
+        <w:t xml:space="preserve">Additional </w:t>
+      </w:r>
+      <w:r>
+        <w:rPr>
+          <w:b/>
+          <w:bCs/>
+        </w:rPr>
+        <w:t>Methods</w:t>
+      </w:r>
+      <w:r>
+        <w:rPr>
+          <w:b/>
+          <w:bCs/>
+        </w:rPr>
+        <w:t>:</w:t>
+      </w:r>
+    </w:p>
+    <w:p>
+      <w:r>
+        <w:t>In addition to the methods inherited from the parent class, the TradePath class implements:</w:t>
+      </w:r>
+    </w:p>
+    <w:p>
+      <w:pPr>
+        <w:pStyle w:val="HTMLPreformatted"/>
+        <w:shd w:val="clear" w:color="auto" w:fill="2B2B2B"/>
+        <w:rPr>
+          <w:color w:val="A9B7C6"/>
+          <w:sz w:val="23"/>
+          <w:szCs w:val="23"/>
+        </w:rPr>
+      </w:pPr>
+      <w:r>
+        <w:rPr>
+          <w:color w:val="FFC66D"/>
+          <w:sz w:val="23"/>
+          <w:szCs w:val="23"/>
+        </w:rPr>
+        <w:t>calculateTotalCost</w:t>
+      </w:r>
+      <w:r>
+        <w:rPr>
+          <w:color w:val="A9B7C6"/>
+          <w:sz w:val="23"/>
+          <w:szCs w:val="23"/>
+        </w:rPr>
+        <w:t>(</w:t>
+      </w:r>
+      <w:r>
+        <w:rPr>
+          <w:color w:val="94558D"/>
+          <w:sz w:val="23"/>
+          <w:szCs w:val="23"/>
+        </w:rPr>
+        <w:t>self</w:t>
+      </w:r>
+      <w:r>
+        <w:rPr>
+          <w:color w:val="CC7832"/>
+          <w:sz w:val="23"/>
+          <w:szCs w:val="23"/>
+        </w:rPr>
+        <w:t xml:space="preserve">, </w:t>
+      </w:r>
+      <w:r>
+        <w:rPr>
+          <w:color w:val="A9B7C6"/>
+          <w:sz w:val="23"/>
+          <w:szCs w:val="23"/>
+        </w:rPr>
+        <w:t>tradeGraph):</w:t>
+      </w:r>
+    </w:p>
+    <w:p/>
+    <w:p>
+      <w:r>
+        <w:lastRenderedPageBreak/>
+        <w:t>This method requires a reference to the tradeGraph object. Its functionality is determined by the design of our system, where the paths are found as a sequence of asset codes, but the costs of the trades are stored in the edges. As such, for each pair of assets, we need to find the DSAGraphEdge object that matches and get its cost.</w:t>
+      </w:r>
+    </w:p>
+    <w:p/>
+    <w:p/>
+    <w:p>
+      <w:pPr>
+        <w:jc w:val="both"/>
+      </w:pPr>
+    </w:p>
+    <w:p>
+      <w:pPr>
+        <w:rPr>
+          <w:rFonts w:asciiTheme="majorHAnsi" w:eastAsiaTheme="majorEastAsia" w:hAnsiTheme="majorHAnsi" w:cstheme="majorBidi"/>
+          <w:b/>
+          <w:bCs/>
+          <w:color w:val="1F3763" w:themeColor="accent1" w:themeShade="7F"/>
+          <w:sz w:val="24"/>
+          <w:szCs w:val="24"/>
+        </w:rPr>
+      </w:pPr>
+      <w:r>
+        <w:rPr>
+          <w:b/>
+          <w:bCs/>
+        </w:rPr>
+        <w:br w:type="page"/>
+      </w:r>
+    </w:p>
+    <w:p>
+      <w:pPr>
+        <w:pStyle w:val="Heading3"/>
+        <w:rPr>
+          <w:b/>
+          <w:bCs/>
+        </w:rPr>
+      </w:pPr>
+      <w:r>
+        <w:rPr>
+          <w:b/>
+          <w:bCs/>
+        </w:rPr>
+        <w:lastRenderedPageBreak/>
+        <w:t>Static Methods (functions)</w:t>
+      </w:r>
+    </w:p>
+    <w:p>
+      <w:pPr>
+        <w:pStyle w:val="HTMLPreformatted"/>
+        <w:shd w:val="clear" w:color="auto" w:fill="2B2B2B"/>
+        <w:rPr>
+          <w:color w:val="A9B7C6"/>
+          <w:sz w:val="23"/>
+          <w:szCs w:val="23"/>
+        </w:rPr>
+      </w:pPr>
+      <w:r>
+        <w:rPr>
+          <w:color w:val="FFC66D"/>
+          <w:sz w:val="23"/>
+          <w:szCs w:val="23"/>
+        </w:rPr>
+        <w:t>getFirstXElements</w:t>
+      </w:r>
+      <w:r>
+        <w:rPr>
+          <w:color w:val="A9B7C6"/>
+          <w:sz w:val="23"/>
+          <w:szCs w:val="23"/>
+        </w:rPr>
+        <w:t>(inList</w:t>
+      </w:r>
+      <w:r>
+        <w:rPr>
+          <w:color w:val="CC7832"/>
+          <w:sz w:val="23"/>
+          <w:szCs w:val="23"/>
+        </w:rPr>
+        <w:t xml:space="preserve">, </w:t>
+      </w:r>
+      <w:r>
+        <w:rPr>
+          <w:color w:val="A9B7C6"/>
+          <w:sz w:val="23"/>
+          <w:szCs w:val="23"/>
+        </w:rPr>
+        <w:t>x):</w:t>
+      </w:r>
+    </w:p>
+    <w:p>
+      <w:pPr>
+        <w:jc w:val="both"/>
+      </w:pPr>
+    </w:p>
+    <w:p>
+      <w:pPr>
+        <w:jc w:val="both"/>
+      </w:pPr>
+      <w:r>
+        <w:t>For example, if x is set to 5, t</w:t>
+      </w:r>
+      <w:r>
+        <w:t xml:space="preserve">he getFirstXElements </w:t>
+      </w:r>
+      <w:r>
+        <w:t xml:space="preserve">function </w:t>
+      </w:r>
+      <w:r>
+        <w:t>appends each of the 5 items to a list and then returns it, which is then again iterated over for display. It would perhaps more efficient to directly print the top 5 paths to the user as they are found by the getFirstXElements() function. Whilst being more sepcific to the current requirements of the cryptoGraph program,  refactoring the code in this way would reduce the general useability of the getFirstXElements() function.</w:t>
+      </w:r>
+    </w:p>
+    <w:p>
+      <w:pPr>
+        <w:jc w:val="both"/>
+      </w:pPr>
+      <w:r>
+        <w:t>At the moment this is implemented as a static method, though it could just aswell be included as a method in the SortableList class.</w:t>
+      </w:r>
     </w:p>
     <w:p>
       <w:pPr>
@@ -7349,6 +7645,95 @@
 <file path=word/numbering.xml><?xml version="1.0" encoding="utf-8"?>
 <w:numbering xmlns:wpc="http://schemas.microsoft.com/office/word/2010/wordprocessingCanvas" xmlns:cx="http://schemas.microsoft.com/office/drawing/2014/chartex" xmlns:cx1="http://schemas.microsoft.com/office/drawing/2015/9/8/chartex" xmlns:cx2="http://schemas.microsoft.com/office/drawing/2015/10/21/chartex" xmlns:cx3="http://schemas.microsoft.com/office/drawing/2016/5/9/chartex" xmlns:cx4="http://schemas.microsoft.com/office/drawing/2016/5/10/chartex" xmlns:cx5="http://schemas.microsoft.com/office/drawing/2016/5/11/chartex" xmlns:cx6="http://schemas.microsoft.com/office/drawing/2016/5/12/chartex" xmlns:cx7="http://schemas.microsoft.com/office/drawing/2016/5/13/chartex" xmlns:cx8="http://schemas.microsoft.com/office/drawing/2016/5/14/chartex" xmlns:mc="http://schemas.openxmlformats.org/markup-compatibility/2006" xmlns:aink="http://schemas.microsoft.com/office/drawing/2016/ink" xmlns:am3d="http://schemas.microsoft.com/office/drawing/2017/model3d" xmlns:o="urn:schemas-microsoft-com:office:office" xmlns:r="http://schemas.openxmlformats.org/officeDocument/2006/relationships" xmlns:m="http://schemas.openxmlformats.org/officeDocument/2006/math" xmlns:v="urn:schemas-microsoft-com:vml" xmlns:wp14="http://schemas.microsoft.com/office/word/2010/wordprocessingDrawing" xmlns:wp="http://schemas.openxmlformats.org/drawingml/2006/wordprocessingDrawing" xmlns:w10="urn:schemas-microsoft-com:office:word" xmlns:w="http://schemas.openxmlformats.org/wordprocessingml/2006/main" xmlns:w14="http://schemas.microsoft.com/office/word/2010/wordml" xmlns:w15="http://schemas.microsoft.com/office/word/2012/wordml" xmlns:w16cex="http://schemas.microsoft.com/office/word/2018/wordml/cex" xmlns:w16cid="http://schemas.microsoft.com/office/word/2016/wordml/cid" xmlns:w16="http://schemas.microsoft.com/office/word/2018/wordml" xmlns:w16se="http://schemas.microsoft.com/office/word/2015/wordml/symex" xmlns:wpg="http://schemas.microsoft.com/office/word/2010/wordprocessingGroup" xmlns:wpi="http://schemas.microsoft.com/office/word/2010/wordprocessingInk" xmlns:wne="http://schemas.microsoft.com/office/word/2006/wordml" xmlns:wps="http://schemas.microsoft.com/office/word/2010/wordprocessingShape" mc:Ignorable="w14 w15 w16se w16cid w16 w16cex wp14">
   <w:abstractNum w:abstractNumId="0" w15:restartNumberingAfterBreak="0">
+    <w:nsid w:val="037B4642"/>
+    <w:multiLevelType w:val="hybridMultilevel"/>
+    <w:tmpl w:val="A76ED5C6"/>
+    <w:lvl w:ilvl="0" w:tplc="0C090011">
+      <w:start w:val="1"/>
+      <w:numFmt w:val="decimal"/>
+      <w:lvlText w:val="%1)"/>
+      <w:lvlJc w:val="left"/>
+      <w:pPr>
+        <w:ind w:left="720" w:hanging="360"/>
+      </w:pPr>
+      <w:rPr>
+        <w:rFonts w:hint="default"/>
+      </w:rPr>
+    </w:lvl>
+    <w:lvl w:ilvl="1" w:tplc="0C090019" w:tentative="1">
+      <w:start w:val="1"/>
+      <w:numFmt w:val="lowerLetter"/>
+      <w:lvlText w:val="%2."/>
+      <w:lvlJc w:val="left"/>
+      <w:pPr>
+        <w:ind w:left="1440" w:hanging="360"/>
+      </w:pPr>
+    </w:lvl>
+    <w:lvl w:ilvl="2" w:tplc="0C09001B" w:tentative="1">
+      <w:start w:val="1"/>
+      <w:numFmt w:val="lowerRoman"/>
+      <w:lvlText w:val="%3."/>
+      <w:lvlJc w:val="right"/>
+      <w:pPr>
+        <w:ind w:left="2160" w:hanging="180"/>
+      </w:pPr>
+    </w:lvl>
+    <w:lvl w:ilvl="3" w:tplc="0C09000F" w:tentative="1">
+      <w:start w:val="1"/>
+      <w:numFmt w:val="decimal"/>
+      <w:lvlText w:val="%4."/>
+      <w:lvlJc w:val="left"/>
+      <w:pPr>
+        <w:ind w:left="2880" w:hanging="360"/>
+      </w:pPr>
+    </w:lvl>
+    <w:lvl w:ilvl="4" w:tplc="0C090019" w:tentative="1">
+      <w:start w:val="1"/>
+      <w:numFmt w:val="lowerLetter"/>
+      <w:lvlText w:val="%5."/>
+      <w:lvlJc w:val="left"/>
+      <w:pPr>
+        <w:ind w:left="3600" w:hanging="360"/>
+      </w:pPr>
+    </w:lvl>
+    <w:lvl w:ilvl="5" w:tplc="0C09001B" w:tentative="1">
+      <w:start w:val="1"/>
+      <w:numFmt w:val="lowerRoman"/>
+      <w:lvlText w:val="%6."/>
+      <w:lvlJc w:val="right"/>
+      <w:pPr>
+        <w:ind w:left="4320" w:hanging="180"/>
+      </w:pPr>
+    </w:lvl>
+    <w:lvl w:ilvl="6" w:tplc="0C09000F" w:tentative="1">
+      <w:start w:val="1"/>
+      <w:numFmt w:val="decimal"/>
+      <w:lvlText w:val="%7."/>
+      <w:lvlJc w:val="left"/>
+      <w:pPr>
+        <w:ind w:left="5040" w:hanging="360"/>
+      </w:pPr>
+    </w:lvl>
+    <w:lvl w:ilvl="7" w:tplc="0C090019" w:tentative="1">
+      <w:start w:val="1"/>
+      <w:numFmt w:val="lowerLetter"/>
+      <w:lvlText w:val="%8."/>
+      <w:lvlJc w:val="left"/>
+      <w:pPr>
+        <w:ind w:left="5760" w:hanging="360"/>
+      </w:pPr>
+    </w:lvl>
+    <w:lvl w:ilvl="8" w:tplc="0C09001B" w:tentative="1">
+      <w:start w:val="1"/>
+      <w:numFmt w:val="lowerRoman"/>
+      <w:lvlText w:val="%9."/>
+      <w:lvlJc w:val="right"/>
+      <w:pPr>
+        <w:ind w:left="6480" w:hanging="180"/>
+      </w:pPr>
+    </w:lvl>
+  </w:abstractNum>
+  <w:abstractNum w:abstractNumId="1" w15:restartNumberingAfterBreak="0">
     <w:nsid w:val="09C57EDB"/>
     <w:multiLevelType w:val="hybridMultilevel"/>
     <w:tmpl w:val="BB00A7E4"/>
@@ -7437,7 +7822,7 @@
       </w:pPr>
     </w:lvl>
   </w:abstractNum>
-  <w:abstractNum w:abstractNumId="1" w15:restartNumberingAfterBreak="0">
+  <w:abstractNum w:abstractNumId="2" w15:restartNumberingAfterBreak="0">
     <w:nsid w:val="115C3522"/>
     <w:multiLevelType w:val="hybridMultilevel"/>
     <w:tmpl w:val="B5F4DAAC"/>
@@ -7526,7 +7911,7 @@
       </w:pPr>
     </w:lvl>
   </w:abstractNum>
-  <w:abstractNum w:abstractNumId="2" w15:restartNumberingAfterBreak="0">
+  <w:abstractNum w:abstractNumId="3" w15:restartNumberingAfterBreak="0">
     <w:nsid w:val="1C010C76"/>
     <w:multiLevelType w:val="multilevel"/>
     <w:tmpl w:val="6CB6E172"/>
@@ -7639,7 +8024,7 @@
       </w:pPr>
     </w:lvl>
   </w:abstractNum>
-  <w:abstractNum w:abstractNumId="3" w15:restartNumberingAfterBreak="0">
+  <w:abstractNum w:abstractNumId="4" w15:restartNumberingAfterBreak="0">
     <w:nsid w:val="28DC42CA"/>
     <w:multiLevelType w:val="hybridMultilevel"/>
     <w:tmpl w:val="CA8E3318"/>
@@ -7751,7 +8136,7 @@
       </w:rPr>
     </w:lvl>
   </w:abstractNum>
-  <w:abstractNum w:abstractNumId="4" w15:restartNumberingAfterBreak="0">
+  <w:abstractNum w:abstractNumId="5" w15:restartNumberingAfterBreak="0">
     <w:nsid w:val="3BB965CB"/>
     <w:multiLevelType w:val="hybridMultilevel"/>
     <w:tmpl w:val="C898F0DC"/>
@@ -7840,7 +8225,7 @@
       </w:pPr>
     </w:lvl>
   </w:abstractNum>
-  <w:abstractNum w:abstractNumId="5" w15:restartNumberingAfterBreak="0">
+  <w:abstractNum w:abstractNumId="6" w15:restartNumberingAfterBreak="0">
     <w:nsid w:val="42C54CA1"/>
     <w:multiLevelType w:val="hybridMultilevel"/>
     <w:tmpl w:val="AB6C018A"/>
@@ -7952,7 +8337,7 @@
       </w:rPr>
     </w:lvl>
   </w:abstractNum>
-  <w:abstractNum w:abstractNumId="6" w15:restartNumberingAfterBreak="0">
+  <w:abstractNum w:abstractNumId="7" w15:restartNumberingAfterBreak="0">
     <w:nsid w:val="4AE032C0"/>
     <w:multiLevelType w:val="hybridMultilevel"/>
     <w:tmpl w:val="95CC24AC"/>
@@ -8064,7 +8449,7 @@
       </w:rPr>
     </w:lvl>
   </w:abstractNum>
-  <w:abstractNum w:abstractNumId="7" w15:restartNumberingAfterBreak="0">
+  <w:abstractNum w:abstractNumId="8" w15:restartNumberingAfterBreak="0">
     <w:nsid w:val="4D324384"/>
     <w:multiLevelType w:val="hybridMultilevel"/>
     <w:tmpl w:val="C1A68558"/>
@@ -8153,7 +8538,7 @@
       </w:pPr>
     </w:lvl>
   </w:abstractNum>
-  <w:abstractNum w:abstractNumId="8" w15:restartNumberingAfterBreak="0">
+  <w:abstractNum w:abstractNumId="9" w15:restartNumberingAfterBreak="0">
     <w:nsid w:val="4ECC1D65"/>
     <w:multiLevelType w:val="hybridMultilevel"/>
     <w:tmpl w:val="0B749D34"/>
@@ -8266,7 +8651,7 @@
       </w:rPr>
     </w:lvl>
   </w:abstractNum>
-  <w:abstractNum w:abstractNumId="9" w15:restartNumberingAfterBreak="0">
+  <w:abstractNum w:abstractNumId="10" w15:restartNumberingAfterBreak="0">
     <w:nsid w:val="4FD55F9B"/>
     <w:multiLevelType w:val="hybridMultilevel"/>
     <w:tmpl w:val="282EAEF4"/>
@@ -8355,7 +8740,7 @@
       </w:pPr>
     </w:lvl>
   </w:abstractNum>
-  <w:abstractNum w:abstractNumId="10" w15:restartNumberingAfterBreak="0">
+  <w:abstractNum w:abstractNumId="11" w15:restartNumberingAfterBreak="0">
     <w:nsid w:val="571809B9"/>
     <w:multiLevelType w:val="hybridMultilevel"/>
     <w:tmpl w:val="7B447CA2"/>
@@ -8468,7 +8853,7 @@
       </w:rPr>
     </w:lvl>
   </w:abstractNum>
-  <w:abstractNum w:abstractNumId="11" w15:restartNumberingAfterBreak="0">
+  <w:abstractNum w:abstractNumId="12" w15:restartNumberingAfterBreak="0">
     <w:nsid w:val="5E330D0A"/>
     <w:multiLevelType w:val="hybridMultilevel"/>
     <w:tmpl w:val="7C10D620"/>
@@ -8557,7 +8942,7 @@
       </w:pPr>
     </w:lvl>
   </w:abstractNum>
-  <w:abstractNum w:abstractNumId="12" w15:restartNumberingAfterBreak="0">
+  <w:abstractNum w:abstractNumId="13" w15:restartNumberingAfterBreak="0">
     <w:nsid w:val="63090E83"/>
     <w:multiLevelType w:val="hybridMultilevel"/>
     <w:tmpl w:val="80E8A484"/>
@@ -8646,7 +9031,7 @@
       </w:pPr>
     </w:lvl>
   </w:abstractNum>
-  <w:abstractNum w:abstractNumId="13" w15:restartNumberingAfterBreak="0">
+  <w:abstractNum w:abstractNumId="14" w15:restartNumberingAfterBreak="0">
     <w:nsid w:val="6B457E1D"/>
     <w:multiLevelType w:val="hybridMultilevel"/>
     <w:tmpl w:val="60D8C2BC"/>
@@ -8735,7 +9120,7 @@
       </w:pPr>
     </w:lvl>
   </w:abstractNum>
-  <w:abstractNum w:abstractNumId="14" w15:restartNumberingAfterBreak="0">
+  <w:abstractNum w:abstractNumId="15" w15:restartNumberingAfterBreak="0">
     <w:nsid w:val="78686D2A"/>
     <w:multiLevelType w:val="hybridMultilevel"/>
     <w:tmpl w:val="75CEBA0E"/>
@@ -8824,7 +9209,7 @@
       </w:pPr>
     </w:lvl>
   </w:abstractNum>
-  <w:abstractNum w:abstractNumId="15" w15:restartNumberingAfterBreak="0">
+  <w:abstractNum w:abstractNumId="16" w15:restartNumberingAfterBreak="0">
     <w:nsid w:val="78CE4FEC"/>
     <w:multiLevelType w:val="hybridMultilevel"/>
     <w:tmpl w:val="B18A839A"/>
@@ -8937,7 +9322,7 @@
       </w:rPr>
     </w:lvl>
   </w:abstractNum>
-  <w:abstractNum w:abstractNumId="16" w15:restartNumberingAfterBreak="0">
+  <w:abstractNum w:abstractNumId="17" w15:restartNumberingAfterBreak="0">
     <w:nsid w:val="78D9794D"/>
     <w:multiLevelType w:val="hybridMultilevel"/>
     <w:tmpl w:val="75CEBA0E"/>
@@ -9026,7 +9411,7 @@
       </w:pPr>
     </w:lvl>
   </w:abstractNum>
-  <w:abstractNum w:abstractNumId="17" w15:restartNumberingAfterBreak="0">
+  <w:abstractNum w:abstractNumId="18" w15:restartNumberingAfterBreak="0">
     <w:nsid w:val="7D713EDB"/>
     <w:multiLevelType w:val="hybridMultilevel"/>
     <w:tmpl w:val="95C2BC9A"/>
@@ -9116,10 +9501,10 @@
     </w:lvl>
   </w:abstractNum>
   <w:num w:numId="1">
-    <w:abstractNumId w:val="1"/>
+    <w:abstractNumId w:val="2"/>
   </w:num>
   <w:num w:numId="2">
-    <w:abstractNumId w:val="2"/>
+    <w:abstractNumId w:val="3"/>
     <w:lvlOverride w:ilvl="0">
       <w:startOverride w:val="1"/>
       <w:lvl w:ilvl="0">
@@ -9213,52 +9598,55 @@
     </w:lvlOverride>
   </w:num>
   <w:num w:numId="3">
-    <w:abstractNumId w:val="3"/>
+    <w:abstractNumId w:val="4"/>
   </w:num>
   <w:num w:numId="4">
-    <w:abstractNumId w:val="0"/>
+    <w:abstractNumId w:val="1"/>
   </w:num>
   <w:num w:numId="5">
+    <w:abstractNumId w:val="10"/>
+  </w:num>
+  <w:num w:numId="6">
+    <w:abstractNumId w:val="16"/>
+  </w:num>
+  <w:num w:numId="7">
     <w:abstractNumId w:val="9"/>
   </w:num>
-  <w:num w:numId="6">
+  <w:num w:numId="8">
+    <w:abstractNumId w:val="8"/>
+  </w:num>
+  <w:num w:numId="9">
+    <w:abstractNumId w:val="14"/>
+  </w:num>
+  <w:num w:numId="10">
+    <w:abstractNumId w:val="17"/>
+  </w:num>
+  <w:num w:numId="11">
     <w:abstractNumId w:val="15"/>
   </w:num>
-  <w:num w:numId="7">
-    <w:abstractNumId w:val="8"/>
+  <w:num w:numId="12">
+    <w:abstractNumId w:val="6"/>
   </w:num>
-  <w:num w:numId="8">
+  <w:num w:numId="13">
     <w:abstractNumId w:val="7"/>
   </w:num>
-  <w:num w:numId="9">
+  <w:num w:numId="14">
+    <w:abstractNumId w:val="18"/>
+  </w:num>
+  <w:num w:numId="15">
     <w:abstractNumId w:val="13"/>
   </w:num>
-  <w:num w:numId="10">
-    <w:abstractNumId w:val="16"/>
+  <w:num w:numId="16">
+    <w:abstractNumId w:val="12"/>
   </w:num>
-  <w:num w:numId="11">
-    <w:abstractNumId w:val="14"/>
+  <w:num w:numId="17">
+    <w:abstractNumId w:val="11"/>
   </w:num>
-  <w:num w:numId="12">
+  <w:num w:numId="18">
     <w:abstractNumId w:val="5"/>
   </w:num>
-  <w:num w:numId="13">
-    <w:abstractNumId w:val="6"/>
-  </w:num>
-  <w:num w:numId="14">
-    <w:abstractNumId w:val="17"/>
-  </w:num>
-  <w:num w:numId="15">
-    <w:abstractNumId w:val="12"/>
-  </w:num>
-  <w:num w:numId="16">
-    <w:abstractNumId w:val="11"/>
-  </w:num>
-  <w:num w:numId="17">
-    <w:abstractNumId w:val="10"/>
-  </w:num>
-  <w:num w:numId="18">
-    <w:abstractNumId w:val="4"/>
+  <w:num w:numId="19">
+    <w:abstractNumId w:val="0"/>
   </w:num>
 </w:numbering>
 </file>

</xml_diff>

<commit_message>
Trade ifo options working offline now
</commit_message>
<xml_diff>
--- a/DSA Assignment Notes.docx
+++ b/DSA Assignment Notes.docx
@@ -4075,6 +4075,25 @@
     </w:p>
     <w:p>
       <w:pPr>
+        <w:rPr>
+          <w:rFonts w:asciiTheme="majorHAnsi" w:eastAsiaTheme="majorEastAsia" w:hAnsiTheme="majorHAnsi" w:cstheme="majorBidi"/>
+          <w:b/>
+          <w:bCs/>
+          <w:color w:val="1F3763" w:themeColor="accent1" w:themeShade="7F"/>
+          <w:sz w:val="24"/>
+          <w:szCs w:val="24"/>
+        </w:rPr>
+      </w:pPr>
+      <w:r>
+        <w:rPr>
+          <w:b/>
+          <w:bCs/>
+        </w:rPr>
+        <w:br w:type="page"/>
+      </w:r>
+    </w:p>
+    <w:p>
+      <w:pPr>
         <w:pStyle w:val="Heading3"/>
         <w:rPr>
           <w:b/>
@@ -4086,6 +4105,7 @@
           <w:b/>
           <w:bCs/>
         </w:rPr>
+        <w:lastRenderedPageBreak/>
         <w:t>cryptoGraph.TradePath object</w:t>
       </w:r>
     </w:p>
@@ -4240,10 +4260,54 @@
     <w:p/>
     <w:p>
       <w:r>
-        <w:lastRenderedPageBreak/>
         <w:t>This method requires a reference to the tradeGraph object. Its functionality is determined by the design of our system, where the paths are found as a sequence of asset codes, but the costs of the trades are stored in the edges. As such, for each pair of assets, we need to find the DSAGraphEdge object that matches and get its cost.</w:t>
       </w:r>
     </w:p>
+    <w:p>
+      <w:r>
+        <w:t>The method looks at each pair of vertices in the TradePath two at a time, and uses the getEdgeValue method of the DSALinkedListDE parent. The</w:t>
+      </w:r>
+      <w:r>
+        <w:t>re is an</w:t>
+      </w:r>
+      <w:r>
+        <w:t xml:space="preserve"> issue with efficiency in this part of the program</w:t>
+      </w:r>
+      <w:r>
+        <w:t>:</w:t>
+      </w:r>
+      <w:r>
+        <w:t xml:space="preserve"> </w:t>
+      </w:r>
+      <w:r>
+        <w:t>w</w:t>
+      </w:r>
+      <w:r>
+        <w:t>e are not calculating cost as we go, when making the path… so we need to do revisit each of the vertex pairs again at the end and perform getEdge() which is an O(N) operation, where N is the number of edges. This is quite inefficient as (worst case) we must check every edge in the graph. In a typical validTrades graph object, there were found to be 290 vertices and 1065 edges. We need to to this for each vertex pair so the method is O(N</w:t>
+      </w:r>
+      <w:r>
+        <w:rPr>
+          <w:vertAlign w:val="superscript"/>
+        </w:rPr>
+        <w:t>2</w:t>
+      </w:r>
+      <w:r>
+        <w:t>) in total. This is in addition to finding the path in the first place!</w:t>
+      </w:r>
+      <w:r>
+        <w:t xml:space="preserve"> </w:t>
+      </w:r>
+      <w:r>
+        <w:t>It may have been more efficient to find paths through the graph by traversing the edges, and storing the costs as we go.</w:t>
+      </w:r>
+      <w:r>
+        <w:t xml:space="preserve"> </w:t>
+      </w:r>
+      <w:r>
+        <w:t>Another option could have been to store the edges as a hash table, so that getEdge would be an O(1) operation.</w:t>
+      </w:r>
+    </w:p>
+    <w:p/>
     <w:p/>
     <w:p/>
     <w:p>
@@ -9121,6 +9185,95 @@
     </w:lvl>
   </w:abstractNum>
   <w:abstractNum w:abstractNumId="15" w15:restartNumberingAfterBreak="0">
+    <w:nsid w:val="6C9563C9"/>
+    <w:multiLevelType w:val="hybridMultilevel"/>
+    <w:tmpl w:val="077A17DC"/>
+    <w:lvl w:ilvl="0" w:tplc="0C090011">
+      <w:start w:val="1"/>
+      <w:numFmt w:val="decimal"/>
+      <w:lvlText w:val="%1)"/>
+      <w:lvlJc w:val="left"/>
+      <w:pPr>
+        <w:ind w:left="720" w:hanging="360"/>
+      </w:pPr>
+      <w:rPr>
+        <w:rFonts w:hint="default"/>
+      </w:rPr>
+    </w:lvl>
+    <w:lvl w:ilvl="1" w:tplc="0C090019" w:tentative="1">
+      <w:start w:val="1"/>
+      <w:numFmt w:val="lowerLetter"/>
+      <w:lvlText w:val="%2."/>
+      <w:lvlJc w:val="left"/>
+      <w:pPr>
+        <w:ind w:left="1440" w:hanging="360"/>
+      </w:pPr>
+    </w:lvl>
+    <w:lvl w:ilvl="2" w:tplc="0C09001B" w:tentative="1">
+      <w:start w:val="1"/>
+      <w:numFmt w:val="lowerRoman"/>
+      <w:lvlText w:val="%3."/>
+      <w:lvlJc w:val="right"/>
+      <w:pPr>
+        <w:ind w:left="2160" w:hanging="180"/>
+      </w:pPr>
+    </w:lvl>
+    <w:lvl w:ilvl="3" w:tplc="0C09000F" w:tentative="1">
+      <w:start w:val="1"/>
+      <w:numFmt w:val="decimal"/>
+      <w:lvlText w:val="%4."/>
+      <w:lvlJc w:val="left"/>
+      <w:pPr>
+        <w:ind w:left="2880" w:hanging="360"/>
+      </w:pPr>
+    </w:lvl>
+    <w:lvl w:ilvl="4" w:tplc="0C090019" w:tentative="1">
+      <w:start w:val="1"/>
+      <w:numFmt w:val="lowerLetter"/>
+      <w:lvlText w:val="%5."/>
+      <w:lvlJc w:val="left"/>
+      <w:pPr>
+        <w:ind w:left="3600" w:hanging="360"/>
+      </w:pPr>
+    </w:lvl>
+    <w:lvl w:ilvl="5" w:tplc="0C09001B" w:tentative="1">
+      <w:start w:val="1"/>
+      <w:numFmt w:val="lowerRoman"/>
+      <w:lvlText w:val="%6."/>
+      <w:lvlJc w:val="right"/>
+      <w:pPr>
+        <w:ind w:left="4320" w:hanging="180"/>
+      </w:pPr>
+    </w:lvl>
+    <w:lvl w:ilvl="6" w:tplc="0C09000F" w:tentative="1">
+      <w:start w:val="1"/>
+      <w:numFmt w:val="decimal"/>
+      <w:lvlText w:val="%7."/>
+      <w:lvlJc w:val="left"/>
+      <w:pPr>
+        <w:ind w:left="5040" w:hanging="360"/>
+      </w:pPr>
+    </w:lvl>
+    <w:lvl w:ilvl="7" w:tplc="0C090019" w:tentative="1">
+      <w:start w:val="1"/>
+      <w:numFmt w:val="lowerLetter"/>
+      <w:lvlText w:val="%8."/>
+      <w:lvlJc w:val="left"/>
+      <w:pPr>
+        <w:ind w:left="5760" w:hanging="360"/>
+      </w:pPr>
+    </w:lvl>
+    <w:lvl w:ilvl="8" w:tplc="0C09001B" w:tentative="1">
+      <w:start w:val="1"/>
+      <w:numFmt w:val="lowerRoman"/>
+      <w:lvlText w:val="%9."/>
+      <w:lvlJc w:val="right"/>
+      <w:pPr>
+        <w:ind w:left="6480" w:hanging="180"/>
+      </w:pPr>
+    </w:lvl>
+  </w:abstractNum>
+  <w:abstractNum w:abstractNumId="16" w15:restartNumberingAfterBreak="0">
     <w:nsid w:val="78686D2A"/>
     <w:multiLevelType w:val="hybridMultilevel"/>
     <w:tmpl w:val="75CEBA0E"/>
@@ -9209,7 +9362,7 @@
       </w:pPr>
     </w:lvl>
   </w:abstractNum>
-  <w:abstractNum w:abstractNumId="16" w15:restartNumberingAfterBreak="0">
+  <w:abstractNum w:abstractNumId="17" w15:restartNumberingAfterBreak="0">
     <w:nsid w:val="78CE4FEC"/>
     <w:multiLevelType w:val="hybridMultilevel"/>
     <w:tmpl w:val="B18A839A"/>
@@ -9322,7 +9475,7 @@
       </w:rPr>
     </w:lvl>
   </w:abstractNum>
-  <w:abstractNum w:abstractNumId="17" w15:restartNumberingAfterBreak="0">
+  <w:abstractNum w:abstractNumId="18" w15:restartNumberingAfterBreak="0">
     <w:nsid w:val="78D9794D"/>
     <w:multiLevelType w:val="hybridMultilevel"/>
     <w:tmpl w:val="75CEBA0E"/>
@@ -9411,7 +9564,7 @@
       </w:pPr>
     </w:lvl>
   </w:abstractNum>
-  <w:abstractNum w:abstractNumId="18" w15:restartNumberingAfterBreak="0">
+  <w:abstractNum w:abstractNumId="19" w15:restartNumberingAfterBreak="0">
     <w:nsid w:val="7D713EDB"/>
     <w:multiLevelType w:val="hybridMultilevel"/>
     <w:tmpl w:val="95C2BC9A"/>
@@ -9607,7 +9760,7 @@
     <w:abstractNumId w:val="10"/>
   </w:num>
   <w:num w:numId="6">
-    <w:abstractNumId w:val="16"/>
+    <w:abstractNumId w:val="17"/>
   </w:num>
   <w:num w:numId="7">
     <w:abstractNumId w:val="9"/>
@@ -9619,10 +9772,10 @@
     <w:abstractNumId w:val="14"/>
   </w:num>
   <w:num w:numId="10">
-    <w:abstractNumId w:val="17"/>
+    <w:abstractNumId w:val="18"/>
   </w:num>
   <w:num w:numId="11">
-    <w:abstractNumId w:val="15"/>
+    <w:abstractNumId w:val="16"/>
   </w:num>
   <w:num w:numId="12">
     <w:abstractNumId w:val="6"/>
@@ -9631,7 +9784,7 @@
     <w:abstractNumId w:val="7"/>
   </w:num>
   <w:num w:numId="14">
-    <w:abstractNumId w:val="18"/>
+    <w:abstractNumId w:val="19"/>
   </w:num>
   <w:num w:numId="15">
     <w:abstractNumId w:val="13"/>
@@ -9647,6 +9800,9 @@
   </w:num>
   <w:num w:numId="19">
     <w:abstractNumId w:val="0"/>
+  </w:num>
+  <w:num w:numId="20">
+    <w:abstractNumId w:val="15"/>
   </w:num>
 </w:numbering>
 </file>

</xml_diff>

<commit_message>
added unittests for cryptograph methods and functions
</commit_message>
<xml_diff>
--- a/DSA Assignment Notes.docx
+++ b/DSA Assignment Notes.docx
@@ -4426,7 +4426,33 @@
     </w:p>
     <w:p>
       <w:pPr>
-        <w:jc w:val="both"/>
+        <w:pStyle w:val="HTMLPreformatted"/>
+        <w:shd w:val="clear" w:color="auto" w:fill="2B2B2B"/>
+        <w:rPr>
+          <w:color w:val="A9B7C6"/>
+          <w:sz w:val="21"/>
+          <w:szCs w:val="21"/>
+        </w:rPr>
+      </w:pPr>
+      <w:r>
+        <w:rPr>
+          <w:color w:val="FFC66D"/>
+          <w:sz w:val="21"/>
+          <w:szCs w:val="21"/>
+        </w:rPr>
+        <w:t>getCurrentSymbolPrice</w:t>
+      </w:r>
+      <w:r>
+        <w:rPr>
+          <w:color w:val="A9B7C6"/>
+          <w:sz w:val="21"/>
+          <w:szCs w:val="21"/>
+        </w:rPr>
+        <w:t>(symbol):</w:t>
+      </w:r>
+    </w:p>
+    <w:p>
+      <w:pPr>
         <w:rPr>
           <w:rFonts w:asciiTheme="majorHAnsi" w:eastAsiaTheme="majorEastAsia" w:hAnsiTheme="majorHAnsi" w:cstheme="majorBidi"/>
           <w:color w:val="2F5496" w:themeColor="accent1" w:themeShade="BF"/>
@@ -4434,6 +4460,392 @@
           <w:szCs w:val="32"/>
         </w:rPr>
       </w:pPr>
+    </w:p>
+    <w:p>
+      <w:r>
+        <w:t xml:space="preserve">EXTENSION: </w:t>
+      </w:r>
+      <w:r>
+        <w:t>Takes a trade symbol as a string, and performs a GET request</w:t>
+      </w:r>
+      <w:r>
+        <w:t xml:space="preserve"> to the Binance API. </w:t>
+      </w:r>
+      <w:r>
+        <w:t>Return</w:t>
+      </w:r>
+      <w:r>
+        <w:t>s</w:t>
+      </w:r>
+      <w:r>
+        <w:t xml:space="preserve"> the current trade price as a float</w:t>
+      </w:r>
+      <w:r>
+        <w:t>. This method implements exception handling for network or connetion errors, and handles HTTP response errors aswell.</w:t>
+      </w:r>
+    </w:p>
+    <w:p>
+      <w:pPr>
+        <w:pStyle w:val="HTMLPreformatted"/>
+        <w:shd w:val="clear" w:color="auto" w:fill="2B2B2B"/>
+        <w:rPr>
+          <w:color w:val="A9B7C6"/>
+          <w:sz w:val="21"/>
+          <w:szCs w:val="21"/>
+        </w:rPr>
+      </w:pPr>
+      <w:r>
+        <w:rPr>
+          <w:color w:val="FFC66D"/>
+          <w:sz w:val="21"/>
+          <w:szCs w:val="21"/>
+        </w:rPr>
+        <w:t>getAllSymbolPrices</w:t>
+      </w:r>
+      <w:r>
+        <w:rPr>
+          <w:color w:val="A9B7C6"/>
+          <w:sz w:val="21"/>
+          <w:szCs w:val="21"/>
+        </w:rPr>
+        <w:t>():</w:t>
+      </w:r>
+    </w:p>
+    <w:p/>
+    <w:p>
+      <w:r>
+        <w:t xml:space="preserve">EXTENSION: Gets all current trade prices with a GET request to the Binance API. </w:t>
+      </w:r>
+      <w:r>
+        <w:t>This method implements exception handling for network or conne</w:t>
+      </w:r>
+      <w:r>
+        <w:t>c</w:t>
+      </w:r>
+      <w:r>
+        <w:t>tion errors, and handles HTTP response errors aswell.</w:t>
+      </w:r>
+    </w:p>
+    <w:p/>
+    <w:p>
+      <w:pPr>
+        <w:pStyle w:val="HTMLPreformatted"/>
+        <w:shd w:val="clear" w:color="auto" w:fill="2B2B2B"/>
+        <w:rPr>
+          <w:color w:val="A9B7C6"/>
+          <w:sz w:val="21"/>
+          <w:szCs w:val="21"/>
+        </w:rPr>
+      </w:pPr>
+      <w:r>
+        <w:rPr>
+          <w:color w:val="FFC66D"/>
+          <w:sz w:val="21"/>
+          <w:szCs w:val="21"/>
+        </w:rPr>
+        <w:t>serialize</w:t>
+      </w:r>
+      <w:r>
+        <w:rPr>
+          <w:color w:val="A9B7C6"/>
+          <w:sz w:val="21"/>
+          <w:szCs w:val="21"/>
+        </w:rPr>
+        <w:t>(path</w:t>
+      </w:r>
+      <w:r>
+        <w:rPr>
+          <w:color w:val="CC7832"/>
+          <w:sz w:val="21"/>
+          <w:szCs w:val="21"/>
+        </w:rPr>
+        <w:t xml:space="preserve">, </w:t>
+      </w:r>
+      <w:r>
+        <w:rPr>
+          <w:color w:val="A9B7C6"/>
+          <w:sz w:val="21"/>
+          <w:szCs w:val="21"/>
+        </w:rPr>
+        <w:t>myObject)</w:t>
+      </w:r>
+    </w:p>
+    <w:p/>
+    <w:p>
+      <w:r>
+        <w:t>Basic funcion that takes a filepath and an object, and pickles the object to that path.</w:t>
+      </w:r>
+    </w:p>
+    <w:p>
+      <w:r>
+        <w:t>In the cryptoGraph program, the path is hardcoded and the same path always used. As such only one ‘snapshot’ of the graph object can be saved.</w:t>
+      </w:r>
+    </w:p>
+    <w:p/>
+    <w:p>
+      <w:pPr>
+        <w:pStyle w:val="HTMLPreformatted"/>
+        <w:shd w:val="clear" w:color="auto" w:fill="2B2B2B"/>
+        <w:rPr>
+          <w:color w:val="A9B7C6"/>
+          <w:sz w:val="21"/>
+          <w:szCs w:val="21"/>
+        </w:rPr>
+      </w:pPr>
+      <w:r>
+        <w:rPr>
+          <w:color w:val="FFC66D"/>
+          <w:sz w:val="21"/>
+          <w:szCs w:val="21"/>
+        </w:rPr>
+        <w:t>deserialize</w:t>
+      </w:r>
+      <w:r>
+        <w:rPr>
+          <w:color w:val="A9B7C6"/>
+          <w:sz w:val="21"/>
+          <w:szCs w:val="21"/>
+        </w:rPr>
+        <w:t>(path)</w:t>
+      </w:r>
+    </w:p>
+    <w:p/>
+    <w:p>
+      <w:r>
+        <w:t>Reads the cryptoGraph object back in from the serialized file. Incorporates exception handling.</w:t>
+      </w:r>
+    </w:p>
+    <w:p/>
+    <w:p>
+      <w:pPr>
+        <w:pStyle w:val="HTMLPreformatted"/>
+        <w:shd w:val="clear" w:color="auto" w:fill="2B2B2B"/>
+        <w:rPr>
+          <w:color w:val="A9B7C6"/>
+          <w:sz w:val="21"/>
+          <w:szCs w:val="21"/>
+        </w:rPr>
+      </w:pPr>
+      <w:r>
+        <w:rPr>
+          <w:color w:val="FFC66D"/>
+          <w:sz w:val="21"/>
+          <w:szCs w:val="21"/>
+        </w:rPr>
+        <w:t>displayUsage</w:t>
+      </w:r>
+      <w:r>
+        <w:rPr>
+          <w:color w:val="A9B7C6"/>
+          <w:sz w:val="21"/>
+          <w:szCs w:val="21"/>
+        </w:rPr>
+        <w:t>()</w:t>
+      </w:r>
+    </w:p>
+    <w:p/>
+    <w:p>
+      <w:r>
+        <w:t>A basic function to print usage information to the console.</w:t>
+      </w:r>
+    </w:p>
+    <w:p/>
+    <w:p>
+      <w:pPr>
+        <w:pStyle w:val="HTMLPreformatted"/>
+        <w:shd w:val="clear" w:color="auto" w:fill="2B2B2B"/>
+        <w:rPr>
+          <w:color w:val="A9B7C6"/>
+          <w:sz w:val="21"/>
+          <w:szCs w:val="21"/>
+        </w:rPr>
+      </w:pPr>
+      <w:r>
+        <w:rPr>
+          <w:color w:val="FFC66D"/>
+          <w:sz w:val="21"/>
+          <w:szCs w:val="21"/>
+        </w:rPr>
+        <w:t>runInteractiveMenu</w:t>
+      </w:r>
+      <w:r>
+        <w:rPr>
+          <w:color w:val="A9B7C6"/>
+          <w:sz w:val="21"/>
+          <w:szCs w:val="21"/>
+        </w:rPr>
+        <w:t>()</w:t>
+      </w:r>
+    </w:p>
+    <w:p/>
+    <w:p>
+      <w:r>
+        <w:lastRenderedPageBreak/>
+        <w:t xml:space="preserve">The funciton that contains the menu code and a section to run each of the choices and call the appropriate methods/functions. </w:t>
+      </w:r>
+    </w:p>
+    <w:p>
+      <w:r>
+        <w:rPr>
+          <w:b/>
+          <w:bCs/>
+        </w:rPr>
+        <w:t>This could possibly be refactored</w:t>
+      </w:r>
+      <w:r>
+        <w:t xml:space="preserve"> to have the run code for each user menu selection contained in a method. My approach to refactoring would be to have  Menu class, with MenuItem classes for each menu option. For now, the code works, but there could be issues with variable scopes. I would prefer a higher degree of modularisation to maximise cohesion and minimise coupling.</w:t>
+      </w:r>
+      <w:r>
+        <w:t xml:space="preserve"> </w:t>
+      </w:r>
+    </w:p>
+    <w:p>
+      <w:r>
+        <w:t xml:space="preserve">This </w:t>
+      </w:r>
+      <w:r>
+        <w:t>steps followed are described in</w:t>
+      </w:r>
+      <w:r>
+        <w:t xml:space="preserve"> more detail in the Walkthrough section of this design dcocument.</w:t>
+      </w:r>
+    </w:p>
+    <w:p/>
+    <w:p>
+      <w:pPr>
+        <w:pStyle w:val="HTMLPreformatted"/>
+        <w:shd w:val="clear" w:color="auto" w:fill="2B2B2B"/>
+        <w:rPr>
+          <w:color w:val="A9B7C6"/>
+          <w:sz w:val="21"/>
+          <w:szCs w:val="21"/>
+        </w:rPr>
+      </w:pPr>
+      <w:r>
+        <w:rPr>
+          <w:color w:val="FFC66D"/>
+          <w:sz w:val="21"/>
+          <w:szCs w:val="21"/>
+        </w:rPr>
+        <w:t>runReportMode</w:t>
+      </w:r>
+      <w:r>
+        <w:rPr>
+          <w:color w:val="A9B7C6"/>
+          <w:sz w:val="21"/>
+          <w:szCs w:val="21"/>
+        </w:rPr>
+        <w:t>(exchangeInfo_filepath</w:t>
+      </w:r>
+      <w:r>
+        <w:rPr>
+          <w:color w:val="CC7832"/>
+          <w:sz w:val="21"/>
+          <w:szCs w:val="21"/>
+        </w:rPr>
+        <w:t xml:space="preserve">, </w:t>
+      </w:r>
+      <w:r>
+        <w:rPr>
+          <w:color w:val="A9B7C6"/>
+          <w:sz w:val="21"/>
+          <w:szCs w:val="21"/>
+        </w:rPr>
+        <w:t>trades_24hr_filepath)</w:t>
+      </w:r>
+    </w:p>
+    <w:p/>
+    <w:p>
+      <w:r>
+        <w:t>This method is called when the program is run with the commandline argument -r. It runs a selection of the summary methods and print the results to the console. This is described in more detail in the Walkthrough section of this design dcocument.</w:t>
+      </w:r>
+    </w:p>
+    <w:p/>
+    <w:p>
+      <w:pPr>
+        <w:pStyle w:val="HTMLPreformatted"/>
+        <w:shd w:val="clear" w:color="auto" w:fill="2B2B2B"/>
+        <w:rPr>
+          <w:color w:val="A9B7C6"/>
+          <w:sz w:val="21"/>
+          <w:szCs w:val="21"/>
+        </w:rPr>
+      </w:pPr>
+      <w:r>
+        <w:rPr>
+          <w:color w:val="FFC66D"/>
+          <w:sz w:val="21"/>
+          <w:szCs w:val="21"/>
+        </w:rPr>
+        <w:t>main</w:t>
+      </w:r>
+      <w:r>
+        <w:rPr>
+          <w:color w:val="A9B7C6"/>
+          <w:sz w:val="21"/>
+          <w:szCs w:val="21"/>
+        </w:rPr>
+        <w:t>():</w:t>
+      </w:r>
+    </w:p>
+    <w:p>
+      <w:r>
+        <w:t>The main funtion handles the commandline arguments, and performs one of the following:</w:t>
+      </w:r>
+    </w:p>
+    <w:p>
+      <w:pPr>
+        <w:pStyle w:val="ListParagraph"/>
+        <w:numPr>
+          <w:ilvl w:val="0"/>
+          <w:numId w:val="21"/>
+        </w:numPr>
+      </w:pPr>
+      <w:r>
+        <w:t>disp</w:t>
+      </w:r>
+      <w:r>
+        <w:t>la</w:t>
+      </w:r>
+      <w:r>
+        <w:t>ys the correct commandline usage to the user</w:t>
+      </w:r>
+    </w:p>
+    <w:p>
+      <w:pPr>
+        <w:pStyle w:val="ListParagraph"/>
+        <w:numPr>
+          <w:ilvl w:val="0"/>
+          <w:numId w:val="21"/>
+        </w:numPr>
+      </w:pPr>
+      <w:r>
+        <w:t>Runs the interactive menu</w:t>
+      </w:r>
+    </w:p>
+    <w:p>
+      <w:pPr>
+        <w:pStyle w:val="ListParagraph"/>
+        <w:numPr>
+          <w:ilvl w:val="0"/>
+          <w:numId w:val="21"/>
+        </w:numPr>
+      </w:pPr>
+      <w:r>
+        <w:t>Runs report mode</w:t>
+      </w:r>
+    </w:p>
+    <w:p>
+      <w:pPr>
+        <w:pStyle w:val="ListParagraph"/>
+        <w:numPr>
+          <w:ilvl w:val="0"/>
+          <w:numId w:val="21"/>
+        </w:numPr>
+      </w:pPr>
+      <w:r>
+        <w:t>Alerts the user that they have specified an ncorrect number of arguments, and also displays the commandline usage</w:t>
+      </w:r>
       <w:r>
         <w:br w:type="page"/>
       </w:r>
@@ -4652,8 +5064,16 @@
     </w:p>
     <w:p>
       <w:pPr>
-        <w:jc w:val="both"/>
-      </w:pPr>
+        <w:pStyle w:val="Heading3"/>
+      </w:pPr>
+      <w:r>
+        <w:t>Structure of the program</w:t>
+      </w:r>
+    </w:p>
+    <w:p>
+      <w:r>
+        <w:t>The function runInteractiveMenu needs to be modularised further. This became most apparent when developing unit tests. If each of the user choice items was contained in a separate function or method, these user choices could be tested more effectively. To my mind this is the biggest weakness of the approach I have taken.</w:t>
+      </w:r>
     </w:p>
     <w:p>
       <w:pPr>
@@ -4671,6 +5091,7 @@
         <w:jc w:val="both"/>
       </w:pPr>
       <w:r>
+        <w:lastRenderedPageBreak/>
         <w:t>UML Class Diagram</w:t>
       </w:r>
     </w:p>
@@ -4687,7 +5108,6 @@
         <w:rPr>
           <w:noProof/>
         </w:rPr>
-        <w:lastRenderedPageBreak/>
         <w:drawing>
           <wp:inline distT="0" distB="0" distL="0" distR="0" wp14:anchorId="4D48FA0F" wp14:editId="05633923">
             <wp:extent cx="5731510" cy="4940300"/>
@@ -4733,6 +5153,7 @@
         <w:rPr>
           <w:noProof/>
         </w:rPr>
+        <w:lastRenderedPageBreak/>
         <w:drawing>
           <wp:inline distT="0" distB="0" distL="0" distR="0" wp14:anchorId="3DEE8A65" wp14:editId="21AD75BB">
             <wp:extent cx="5731510" cy="3505835"/>
@@ -4860,6 +5281,7 @@
         <w:jc w:val="both"/>
       </w:pPr>
       <w:r>
+        <w:lastRenderedPageBreak/>
         <w:t xml:space="preserve">This was problematic when calcualting the cost of trade paths, as that combinent of the path would be assigned a weighting of 0.0, thereby </w:t>
       </w:r>
       <w:r>
@@ -5074,327 +5496,6 @@
       <w:r>
         <w:lastRenderedPageBreak/>
         <w:t>DSA Assignment Notes</w:t>
-      </w:r>
-    </w:p>
-    <w:p>
-      <w:pPr>
-        <w:jc w:val="both"/>
-      </w:pPr>
-    </w:p>
-    <w:p>
-      <w:pPr>
-        <w:pStyle w:val="ListParagraph"/>
-        <w:numPr>
-          <w:ilvl w:val="0"/>
-          <w:numId w:val="1"/>
-        </w:numPr>
-        <w:jc w:val="both"/>
-      </w:pPr>
-      <w:r>
-        <w:t>Read in the files</w:t>
-      </w:r>
-    </w:p>
-    <w:p>
-      <w:pPr>
-        <w:pStyle w:val="ListParagraph"/>
-        <w:numPr>
-          <w:ilvl w:val="0"/>
-          <w:numId w:val="1"/>
-        </w:numPr>
-        <w:jc w:val="both"/>
-      </w:pPr>
-      <w:r>
-        <w:t xml:space="preserve">Make sure you can </w:t>
-      </w:r>
-      <w:r>
-        <w:rPr>
-          <w:b/>
-          <w:bCs/>
-        </w:rPr>
-        <w:t>see all the assets</w:t>
-      </w:r>
-    </w:p>
-    <w:p>
-      <w:pPr>
-        <w:pStyle w:val="ListParagraph"/>
-        <w:numPr>
-          <w:ilvl w:val="0"/>
-          <w:numId w:val="1"/>
-        </w:numPr>
-        <w:jc w:val="both"/>
-      </w:pPr>
-      <w:r>
-        <w:t>she got it down to about 10 or 11 assets</w:t>
-      </w:r>
-    </w:p>
-    <w:p>
-      <w:pPr>
-        <w:pStyle w:val="ListParagraph"/>
-        <w:numPr>
-          <w:ilvl w:val="0"/>
-          <w:numId w:val="1"/>
-        </w:numPr>
-        <w:jc w:val="both"/>
-      </w:pPr>
-      <w:r>
-        <w:t>Which field are you going to use? Could just use a subset, and then exnad to the others later.</w:t>
-      </w:r>
-    </w:p>
-    <w:p>
-      <w:pPr>
-        <w:pStyle w:val="ListParagraph"/>
-        <w:numPr>
-          <w:ilvl w:val="1"/>
-          <w:numId w:val="1"/>
-        </w:numPr>
-        <w:jc w:val="both"/>
-      </w:pPr>
-      <w:r>
-        <w:t>Pick a few like volume count and average and implement with that</w:t>
-      </w:r>
-    </w:p>
-    <w:p>
-      <w:pPr>
-        <w:pStyle w:val="ListParagraph"/>
-        <w:numPr>
-          <w:ilvl w:val="0"/>
-          <w:numId w:val="1"/>
-        </w:numPr>
-        <w:jc w:val="both"/>
-      </w:pPr>
-      <w:r>
-        <w:t>She wants us to extract the data, have it as a graph, and get some of the information out</w:t>
-      </w:r>
-    </w:p>
-    <w:p>
-      <w:pPr>
-        <w:pStyle w:val="ListParagraph"/>
-        <w:numPr>
-          <w:ilvl w:val="0"/>
-          <w:numId w:val="1"/>
-        </w:numPr>
-        <w:jc w:val="both"/>
-      </w:pPr>
-      <w:r>
-        <w:t>Build a graph of the trade</w:t>
-      </w:r>
-    </w:p>
-    <w:p>
-      <w:pPr>
-        <w:pStyle w:val="ListParagraph"/>
-        <w:numPr>
-          <w:ilvl w:val="0"/>
-          <w:numId w:val="1"/>
-        </w:numPr>
-        <w:jc w:val="both"/>
-      </w:pPr>
-      <w:r>
-        <w:t>Must be directed</w:t>
-      </w:r>
-    </w:p>
-    <w:p>
-      <w:pPr>
-        <w:pStyle w:val="ListParagraph"/>
-        <w:numPr>
-          <w:ilvl w:val="0"/>
-          <w:numId w:val="1"/>
-        </w:numPr>
-        <w:jc w:val="both"/>
-      </w:pPr>
-      <w:r>
-        <w:t>Not everything will be conencted to everything else</w:t>
-      </w:r>
-    </w:p>
-    <w:p>
-      <w:pPr>
-        <w:pStyle w:val="ListParagraph"/>
-        <w:numPr>
-          <w:ilvl w:val="0"/>
-          <w:numId w:val="1"/>
-        </w:numPr>
-        <w:jc w:val="both"/>
-      </w:pPr>
-      <w:r>
-        <w:t>Must be a direct path through other assets to define the trade</w:t>
-      </w:r>
-    </w:p>
-    <w:p>
-      <w:pPr>
-        <w:pStyle w:val="ListParagraph"/>
-        <w:numPr>
-          <w:ilvl w:val="0"/>
-          <w:numId w:val="1"/>
-        </w:numPr>
-        <w:jc w:val="both"/>
-      </w:pPr>
-      <w:r>
-        <w:t>Start with just getting a graph</w:t>
-      </w:r>
-    </w:p>
-    <w:p>
-      <w:pPr>
-        <w:pStyle w:val="ListParagraph"/>
-        <w:numPr>
-          <w:ilvl w:val="0"/>
-          <w:numId w:val="1"/>
-        </w:numPr>
-        <w:jc w:val="both"/>
-      </w:pPr>
-      <w:r>
-        <w:t>Will need to implement edges</w:t>
-      </w:r>
-    </w:p>
-    <w:p>
-      <w:pPr>
-        <w:pStyle w:val="ListParagraph"/>
-        <w:ind w:left="1440"/>
-        <w:jc w:val="both"/>
-      </w:pPr>
-      <w:r>
-        <w:t>this is all about the edges</w:t>
-      </w:r>
-    </w:p>
-    <w:p>
-      <w:pPr>
-        <w:pStyle w:val="ListParagraph"/>
-        <w:numPr>
-          <w:ilvl w:val="0"/>
-          <w:numId w:val="1"/>
-        </w:numPr>
-        <w:jc w:val="both"/>
-      </w:pPr>
-      <w:r>
-        <w:t>List the top 10 most connected, the ones with the highest volume, the msot count, the most weighted price something like that</w:t>
-      </w:r>
-    </w:p>
-    <w:p>
-      <w:pPr>
-        <w:pStyle w:val="ListParagraph"/>
-        <w:numPr>
-          <w:ilvl w:val="1"/>
-          <w:numId w:val="1"/>
-        </w:numPr>
-        <w:jc w:val="both"/>
-      </w:pPr>
-      <w:r>
-        <w:t>so just a few top 10s for report mode is enough</w:t>
-      </w:r>
-    </w:p>
-    <w:p>
-      <w:pPr>
-        <w:pStyle w:val="ListParagraph"/>
-        <w:numPr>
-          <w:ilvl w:val="1"/>
-          <w:numId w:val="1"/>
-        </w:numPr>
-        <w:jc w:val="both"/>
-      </w:pPr>
-      <w:r>
-        <w:t>put in the ‘most connected’ ones</w:t>
-      </w:r>
-    </w:p>
-    <w:p>
-      <w:pPr>
-        <w:pStyle w:val="ListParagraph"/>
-        <w:numPr>
-          <w:ilvl w:val="0"/>
-          <w:numId w:val="1"/>
-        </w:numPr>
-        <w:jc w:val="both"/>
-      </w:pPr>
-      <w:r>
-        <w:t>We can use python tuples (but not lists)</w:t>
-      </w:r>
-    </w:p>
-    <w:p>
-      <w:pPr>
-        <w:pStyle w:val="ListParagraph"/>
-        <w:numPr>
-          <w:ilvl w:val="0"/>
-          <w:numId w:val="1"/>
-        </w:numPr>
-        <w:jc w:val="both"/>
-      </w:pPr>
-      <w:r>
-        <w:t>Put in a comment to day that you realise you are working with a dictionary if you are…</w:t>
-      </w:r>
-    </w:p>
-    <w:p>
-      <w:pPr>
-        <w:pStyle w:val="ListParagraph"/>
-        <w:numPr>
-          <w:ilvl w:val="0"/>
-          <w:numId w:val="1"/>
-        </w:numPr>
-        <w:jc w:val="both"/>
-      </w:pPr>
-      <w:r>
-        <w:t>Hand translate the json file rather than understand how to use a json reader and convert that dictionary back out… if you want. Otherwise there is that video link on a json reader…</w:t>
-      </w:r>
-    </w:p>
-    <w:p>
-      <w:pPr>
-        <w:pStyle w:val="ListParagraph"/>
-        <w:numPr>
-          <w:ilvl w:val="1"/>
-          <w:numId w:val="1"/>
-        </w:numPr>
-        <w:jc w:val="both"/>
-      </w:pPr>
-      <w:r>
-        <w:t>but yeah, we can use a json reader package I think she said</w:t>
-      </w:r>
-    </w:p>
-    <w:p>
-      <w:pPr>
-        <w:pStyle w:val="ListParagraph"/>
-        <w:numPr>
-          <w:ilvl w:val="0"/>
-          <w:numId w:val="1"/>
-        </w:numPr>
-        <w:jc w:val="both"/>
-      </w:pPr>
-      <w:r>
-        <w:t>This is a good real world thing</w:t>
-      </w:r>
-    </w:p>
-    <w:p>
-      <w:pPr>
-        <w:pStyle w:val="ListParagraph"/>
-        <w:numPr>
-          <w:ilvl w:val="0"/>
-          <w:numId w:val="1"/>
-        </w:numPr>
-        <w:jc w:val="both"/>
-      </w:pPr>
-      <w:r>
-        <w:t>Get it so it RUNS – maybe do this as a github repo so that if I make changes and break it, at least I can go back to a working version</w:t>
-      </w:r>
-    </w:p>
-    <w:p>
-      <w:pPr>
-        <w:pStyle w:val="ListParagraph"/>
-        <w:numPr>
-          <w:ilvl w:val="0"/>
-          <w:numId w:val="1"/>
-        </w:numPr>
-        <w:jc w:val="both"/>
-      </w:pPr>
-      <w:r>
-        <w:t>The report is worth a lot, if I cant implement the last bit of functionality at least write up a good report</w:t>
-      </w:r>
-    </w:p>
-    <w:p>
-      <w:pPr>
-        <w:pStyle w:val="ListParagraph"/>
-        <w:numPr>
-          <w:ilvl w:val="0"/>
-          <w:numId w:val="1"/>
-        </w:numPr>
-        <w:jc w:val="both"/>
-      </w:pPr>
-      <w:r>
-        <w:t>We can use Gephi or another package as a vaidation step if we want – but not necessary this was just one persons idea</w:t>
       </w:r>
     </w:p>
     <w:p>
@@ -5515,78 +5616,24 @@
           <w:rFonts w:ascii="inherit" w:eastAsia="Times New Roman" w:hAnsi="inherit" w:cs="Arial"/>
           <w:b/>
           <w:bCs/>
-          <w:color w:val="212121"/>
+          <w:color w:val="000000"/>
           <w:sz w:val="20"/>
           <w:szCs w:val="20"/>
           <w:bdr w:val="none" w:sz="0" w:space="0" w:color="auto" w:frame="1"/>
-          <w:shd w:val="clear" w:color="auto" w:fill="FFFFFF"/>
           <w:lang w:eastAsia="en-AU"/>
         </w:rPr>
-        <w:t>To what extent can we research on ways of implementing certain aspects of the assignment?</w:t>
+        <w:t>Can I use the supplied test harnesses?</w:t>
       </w:r>
       <w:r>
         <w:rPr>
           <w:rFonts w:ascii="Arial" w:eastAsia="Times New Roman" w:hAnsi="Arial" w:cs="Arial"/>
-          <w:color w:val="212121"/>
+          <w:color w:val="000000"/>
           <w:sz w:val="24"/>
           <w:szCs w:val="24"/>
           <w:bdr w:val="none" w:sz="0" w:space="0" w:color="auto" w:frame="1"/>
-          <w:shd w:val="clear" w:color="auto" w:fill="FFFFFF"/>
           <w:lang w:eastAsia="en-AU"/>
         </w:rPr>
-        <w:t> You need to cite any algorithms or code you use from other sources. I don't expect you to reinvent or come up with your own tree varieties. </w:t>
-      </w:r>
-      <w:r>
-        <w:rPr>
-          <w:rFonts w:ascii="inherit" w:eastAsia="Times New Roman" w:hAnsi="inherit" w:cs="Arial"/>
-          <w:b/>
-          <w:bCs/>
-          <w:color w:val="212121"/>
-          <w:sz w:val="20"/>
-          <w:szCs w:val="20"/>
-          <w:bdr w:val="none" w:sz="0" w:space="0" w:color="auto" w:frame="1"/>
-          <w:shd w:val="clear" w:color="auto" w:fill="FFFFFF"/>
-          <w:lang w:eastAsia="en-AU"/>
-        </w:rPr>
-        <w:t>However</w:t>
-      </w:r>
-      <w:r>
-        <w:rPr>
-          <w:rFonts w:ascii="Arial" w:eastAsia="Times New Roman" w:hAnsi="Arial" w:cs="Arial"/>
-          <w:color w:val="212121"/>
-          <w:sz w:val="24"/>
-          <w:szCs w:val="24"/>
-          <w:bdr w:val="none" w:sz="0" w:space="0" w:color="auto" w:frame="1"/>
-          <w:shd w:val="clear" w:color="auto" w:fill="FFFFFF"/>
-          <w:lang w:eastAsia="en-AU"/>
-        </w:rPr>
-        <w:t>, there should be no verbatim code (identical) used in your assignment (except that used and cited from your own practicals). </w:t>
-      </w:r>
-      <w:r>
-        <w:rPr>
-          <w:rFonts w:ascii="inherit" w:eastAsia="Times New Roman" w:hAnsi="inherit" w:cs="Arial"/>
-          <w:b/>
-          <w:bCs/>
-          <w:color w:val="212121"/>
-          <w:sz w:val="20"/>
-          <w:szCs w:val="20"/>
-          <w:bdr w:val="none" w:sz="0" w:space="0" w:color="auto" w:frame="1"/>
-          <w:shd w:val="clear" w:color="auto" w:fill="FFFFFF"/>
-          <w:lang w:eastAsia="en-AU"/>
-        </w:rPr>
-        <w:t>You will not get marks for any copied code - even if you cite it.</w:t>
-      </w:r>
-      <w:r>
-        <w:rPr>
-          <w:rFonts w:ascii="Arial" w:eastAsia="Times New Roman" w:hAnsi="Arial" w:cs="Arial"/>
-          <w:color w:val="212121"/>
-          <w:sz w:val="24"/>
-          <w:szCs w:val="24"/>
-          <w:bdr w:val="none" w:sz="0" w:space="0" w:color="auto" w:frame="1"/>
-          <w:shd w:val="clear" w:color="auto" w:fill="FFFFFF"/>
-          <w:lang w:eastAsia="en-AU"/>
-        </w:rPr>
-        <w:br/>
+        <w:t> Yes, but you need to cite them, as with your other code from other sources.</w:t>
       </w:r>
     </w:p>
     <w:p>
@@ -5618,194 +5665,7 @@
           <w:bdr w:val="none" w:sz="0" w:space="0" w:color="auto" w:frame="1"/>
           <w:lang w:eastAsia="en-AU"/>
         </w:rPr>
-        <w:t>Can I use list/ArrayList or other built-in datatypes?</w:t>
-      </w:r>
-      <w:r>
-        <w:rPr>
-          <w:rFonts w:ascii="inherit" w:eastAsia="Times New Roman" w:hAnsi="inherit" w:cs="Arial"/>
-          <w:color w:val="000000"/>
-          <w:sz w:val="20"/>
-          <w:szCs w:val="20"/>
-          <w:lang w:eastAsia="en-AU"/>
-        </w:rPr>
-        <w:t> - No, you shouldn't use any of the Java/Python built-in ADTs</w:t>
-      </w:r>
-      <w:r>
-        <w:rPr>
-          <w:rFonts w:ascii="inherit" w:eastAsia="Times New Roman" w:hAnsi="inherit" w:cs="Arial"/>
-          <w:color w:val="000000"/>
-          <w:sz w:val="20"/>
-          <w:szCs w:val="20"/>
-          <w:bdr w:val="none" w:sz="0" w:space="0" w:color="auto" w:frame="1"/>
-          <w:lang w:eastAsia="en-AU"/>
-        </w:rPr>
-        <w:t xml:space="preserve">, but you can implement versions of them. Again, you will have to justify any choices made. </w:t>
-      </w:r>
-      <w:r>
-        <w:rPr>
-          <w:rFonts w:ascii="inherit" w:eastAsia="Times New Roman" w:hAnsi="inherit" w:cs="Arial"/>
-          <w:color w:val="000000"/>
-          <w:sz w:val="20"/>
-          <w:szCs w:val="20"/>
-          <w:bdr w:val="none" w:sz="0" w:space="0" w:color="auto" w:frame="1"/>
-          <w:lang w:eastAsia="en-AU"/>
-        </w:rPr>
-        <w:lastRenderedPageBreak/>
-        <w:t>Use of Java/Python </w:t>
-      </w:r>
-      <w:r>
-        <w:rPr>
-          <w:rFonts w:ascii="inherit" w:eastAsia="Times New Roman" w:hAnsi="inherit" w:cs="Arial"/>
-          <w:color w:val="000000"/>
-          <w:sz w:val="20"/>
-          <w:szCs w:val="20"/>
-          <w:lang w:eastAsia="en-AU"/>
-        </w:rPr>
-        <w:t>ADTs</w:t>
-      </w:r>
-      <w:r>
-        <w:rPr>
-          <w:rFonts w:ascii="inherit" w:eastAsia="Times New Roman" w:hAnsi="inherit" w:cs="Arial"/>
-          <w:color w:val="000000"/>
-          <w:sz w:val="20"/>
-          <w:szCs w:val="20"/>
-          <w:bdr w:val="none" w:sz="0" w:space="0" w:color="auto" w:frame="1"/>
-          <w:lang w:eastAsia="en-AU"/>
-        </w:rPr>
-        <w:t> will incur a large penalty (previously -20 marks) - as implementing </w:t>
-      </w:r>
-      <w:r>
-        <w:rPr>
-          <w:rFonts w:ascii="inherit" w:eastAsia="Times New Roman" w:hAnsi="inherit" w:cs="Arial"/>
-          <w:color w:val="000000"/>
-          <w:sz w:val="20"/>
-          <w:szCs w:val="20"/>
-          <w:lang w:eastAsia="en-AU"/>
-        </w:rPr>
-        <w:t>data structures</w:t>
-      </w:r>
-      <w:r>
-        <w:rPr>
-          <w:rFonts w:ascii="inherit" w:eastAsia="Times New Roman" w:hAnsi="inherit" w:cs="Arial"/>
-          <w:color w:val="000000"/>
-          <w:sz w:val="20"/>
-          <w:szCs w:val="20"/>
-          <w:bdr w:val="none" w:sz="0" w:space="0" w:color="auto" w:frame="1"/>
-          <w:lang w:eastAsia="en-AU"/>
-        </w:rPr>
-        <w:t> is the point of this unit. </w:t>
-      </w:r>
-      <w:r>
-        <w:rPr>
-          <w:rFonts w:ascii="inherit" w:eastAsia="Times New Roman" w:hAnsi="inherit" w:cs="Arial"/>
-          <w:i/>
-          <w:iCs/>
-          <w:color w:val="000000"/>
-          <w:sz w:val="20"/>
-          <w:szCs w:val="20"/>
-          <w:bdr w:val="none" w:sz="0" w:space="0" w:color="auto" w:frame="1"/>
-          <w:lang w:eastAsia="en-AU"/>
-        </w:rPr>
-        <w:t>In Python, using a list output by split(), and readlines() is an exception.</w:t>
-      </w:r>
-      <w:r>
-        <w:rPr>
-          <w:rFonts w:ascii="Arial" w:eastAsia="Times New Roman" w:hAnsi="Arial" w:cs="Arial"/>
-          <w:color w:val="000000"/>
-          <w:sz w:val="20"/>
-          <w:szCs w:val="20"/>
-          <w:bdr w:val="none" w:sz="0" w:space="0" w:color="auto" w:frame="1"/>
-          <w:lang w:eastAsia="en-AU"/>
-        </w:rPr>
-        <w:br/>
-      </w:r>
-      <w:r>
-        <w:rPr>
-          <w:rFonts w:ascii="inherit" w:eastAsia="Times New Roman" w:hAnsi="inherit" w:cs="Arial"/>
-          <w:color w:val="000000"/>
-          <w:sz w:val="20"/>
-          <w:szCs w:val="20"/>
-          <w:bdr w:val="none" w:sz="0" w:space="0" w:color="auto" w:frame="1"/>
-          <w:lang w:eastAsia="en-AU"/>
-        </w:rPr>
-        <w:t>If you are choosing to use a visualisation package - if it needs specific data structures/types, you can use them for that specific part of the assignment.</w:t>
-      </w:r>
-    </w:p>
-    <w:p>
-      <w:pPr>
-        <w:numPr>
-          <w:ilvl w:val="0"/>
-          <w:numId w:val="2"/>
-        </w:numPr>
-        <w:shd w:val="clear" w:color="auto" w:fill="FFFFFF"/>
-        <w:spacing w:after="0" w:line="240" w:lineRule="auto"/>
-        <w:ind w:left="0"/>
-        <w:jc w:val="both"/>
-        <w:rPr>
-          <w:rFonts w:ascii="inherit" w:eastAsia="Times New Roman" w:hAnsi="inherit" w:cs="Arial"/>
-          <w:color w:val="000000"/>
-          <w:sz w:val="20"/>
-          <w:szCs w:val="20"/>
-          <w:lang w:eastAsia="en-AU"/>
-        </w:rPr>
-      </w:pPr>
-      <w:r>
-        <w:rPr>
-          <w:rFonts w:ascii="inherit" w:eastAsia="Times New Roman" w:hAnsi="inherit" w:cs="Arial"/>
-          <w:b/>
-          <w:bCs/>
-          <w:color w:val="212121"/>
-          <w:sz w:val="20"/>
-          <w:szCs w:val="20"/>
-          <w:bdr w:val="none" w:sz="0" w:space="0" w:color="auto" w:frame="1"/>
-          <w:shd w:val="clear" w:color="auto" w:fill="FFFFFF"/>
-          <w:lang w:eastAsia="en-AU"/>
-        </w:rPr>
-        <w:t>Can we refer to the lecture notes when writing our documentation (e.g. for finding some of the advantages and disadvantages of using one data structure over another)?</w:t>
-      </w:r>
-      <w:r>
-        <w:rPr>
-          <w:rFonts w:ascii="Arial" w:eastAsia="Times New Roman" w:hAnsi="Arial" w:cs="Arial"/>
-          <w:color w:val="212121"/>
-          <w:sz w:val="24"/>
-          <w:szCs w:val="24"/>
-          <w:bdr w:val="none" w:sz="0" w:space="0" w:color="auto" w:frame="1"/>
-          <w:shd w:val="clear" w:color="auto" w:fill="FFFFFF"/>
-          <w:lang w:eastAsia="en-AU"/>
-        </w:rPr>
-        <w:t> Yes.</w:t>
-      </w:r>
-    </w:p>
-    <w:p>
-      <w:pPr>
-        <w:numPr>
-          <w:ilvl w:val="0"/>
-          <w:numId w:val="2"/>
-        </w:numPr>
-        <w:shd w:val="clear" w:color="auto" w:fill="FFFFFF"/>
-        <w:spacing w:after="0" w:line="240" w:lineRule="auto"/>
-        <w:ind w:left="0"/>
-        <w:jc w:val="both"/>
-        <w:rPr>
-          <w:rFonts w:ascii="inherit" w:eastAsia="Times New Roman" w:hAnsi="inherit" w:cs="Arial"/>
-          <w:color w:val="000000"/>
-          <w:sz w:val="20"/>
-          <w:szCs w:val="20"/>
-          <w:lang w:eastAsia="en-AU"/>
-        </w:rPr>
-      </w:pPr>
-      <w:r>
-        <w:rPr>
-          <w:rFonts w:ascii="inherit" w:eastAsia="Times New Roman" w:hAnsi="inherit" w:cs="Arial"/>
-          <w:b/>
-          <w:bCs/>
-          <w:color w:val="000000"/>
-          <w:sz w:val="20"/>
-          <w:szCs w:val="20"/>
-          <w:bdr w:val="none" w:sz="0" w:space="0" w:color="auto" w:frame="1"/>
-          <w:lang w:eastAsia="en-AU"/>
-        </w:rPr>
-        <w:t>Will we lose marks if some of the algorithms we use differ from the ones used in lecture slides (ie if we create our own version of sorting algorithm)?</w:t>
+        <w:t>Can I use JUnit or Mockito?</w:t>
       </w:r>
       <w:r>
         <w:rPr>
@@ -5816,92 +5676,6 @@
           <w:bdr w:val="none" w:sz="0" w:space="0" w:color="auto" w:frame="1"/>
           <w:lang w:eastAsia="en-AU"/>
         </w:rPr>
-        <w:t> That's fine, but if you've found it on another source, you should reference where you found it.</w:t>
-      </w:r>
-    </w:p>
-    <w:p>
-      <w:pPr>
-        <w:numPr>
-          <w:ilvl w:val="0"/>
-          <w:numId w:val="2"/>
-        </w:numPr>
-        <w:shd w:val="clear" w:color="auto" w:fill="FFFFFF"/>
-        <w:spacing w:after="0" w:line="240" w:lineRule="auto"/>
-        <w:ind w:left="0"/>
-        <w:jc w:val="both"/>
-        <w:rPr>
-          <w:rFonts w:ascii="inherit" w:eastAsia="Times New Roman" w:hAnsi="inherit" w:cs="Arial"/>
-          <w:color w:val="000000"/>
-          <w:sz w:val="20"/>
-          <w:szCs w:val="20"/>
-          <w:lang w:eastAsia="en-AU"/>
-        </w:rPr>
-      </w:pPr>
-      <w:r>
-        <w:rPr>
-          <w:rFonts w:ascii="inherit" w:eastAsia="Times New Roman" w:hAnsi="inherit" w:cs="Arial"/>
-          <w:b/>
-          <w:bCs/>
-          <w:color w:val="000000"/>
-          <w:sz w:val="20"/>
-          <w:szCs w:val="20"/>
-          <w:bdr w:val="none" w:sz="0" w:space="0" w:color="auto" w:frame="1"/>
-          <w:lang w:eastAsia="en-AU"/>
-        </w:rPr>
-        <w:t>Can I use the supplied test harnesses?</w:t>
-      </w:r>
-      <w:r>
-        <w:rPr>
-          <w:rFonts w:ascii="Arial" w:eastAsia="Times New Roman" w:hAnsi="Arial" w:cs="Arial"/>
-          <w:color w:val="000000"/>
-          <w:sz w:val="24"/>
-          <w:szCs w:val="24"/>
-          <w:bdr w:val="none" w:sz="0" w:space="0" w:color="auto" w:frame="1"/>
-          <w:lang w:eastAsia="en-AU"/>
-        </w:rPr>
-        <w:t> Yes, but you need to cite them, as with your other code from other sources.</w:t>
-      </w:r>
-    </w:p>
-    <w:p>
-      <w:pPr>
-        <w:numPr>
-          <w:ilvl w:val="0"/>
-          <w:numId w:val="2"/>
-        </w:numPr>
-        <w:shd w:val="clear" w:color="auto" w:fill="FFFFFF"/>
-        <w:spacing w:after="0" w:line="240" w:lineRule="auto"/>
-        <w:ind w:left="0"/>
-        <w:jc w:val="both"/>
-        <w:rPr>
-          <w:rFonts w:ascii="inherit" w:eastAsia="Times New Roman" w:hAnsi="inherit" w:cs="Arial"/>
-          <w:color w:val="000000"/>
-          <w:sz w:val="20"/>
-          <w:szCs w:val="20"/>
-          <w:lang w:eastAsia="en-AU"/>
-        </w:rPr>
-      </w:pPr>
-      <w:r>
-        <w:rPr>
-          <w:rFonts w:ascii="inherit" w:eastAsia="Times New Roman" w:hAnsi="inherit" w:cs="Arial"/>
-          <w:b/>
-          <w:bCs/>
-          <w:color w:val="000000"/>
-          <w:sz w:val="20"/>
-          <w:szCs w:val="20"/>
-          <w:bdr w:val="none" w:sz="0" w:space="0" w:color="auto" w:frame="1"/>
-          <w:lang w:eastAsia="en-AU"/>
-        </w:rPr>
-        <w:t>Can I use JUnit or Mockito?</w:t>
-      </w:r>
-      <w:r>
-        <w:rPr>
-          <w:rFonts w:ascii="Arial" w:eastAsia="Times New Roman" w:hAnsi="Arial" w:cs="Arial"/>
-          <w:color w:val="000000"/>
-          <w:sz w:val="24"/>
-          <w:szCs w:val="24"/>
-          <w:bdr w:val="none" w:sz="0" w:space="0" w:color="auto" w:frame="1"/>
-          <w:lang w:eastAsia="en-AU"/>
-        </w:rPr>
         <w:t> Yes, use of testing frameworks is encouraged. Bonus experience, but no bonus marks...</w:t>
       </w:r>
     </w:p>
@@ -5999,1702 +5773,11 @@
     <w:p>
       <w:pPr>
         <w:jc w:val="both"/>
-      </w:pPr>
-    </w:p>
-    <w:p>
-      <w:pPr>
-        <w:jc w:val="both"/>
-        <w:rPr>
-          <w:b/>
-          <w:bCs/>
-        </w:rPr>
-      </w:pPr>
-      <w:r>
-        <w:rPr>
-          <w:b/>
-          <w:bCs/>
-        </w:rPr>
-        <w:t>Implementation steps to do:</w:t>
-      </w:r>
-    </w:p>
-    <w:p>
-      <w:pPr>
-        <w:pStyle w:val="ListParagraph"/>
-        <w:numPr>
-          <w:ilvl w:val="0"/>
-          <w:numId w:val="4"/>
-        </w:numPr>
-        <w:jc w:val="both"/>
-      </w:pPr>
-      <w:r>
-        <w:t>get the json data and read it in to python (into what? each asset is a vertex, each edge is a trade</w:t>
-      </w:r>
-      <w:r>
-        <w:t xml:space="preserve"> or trading price.) </w:t>
-      </w:r>
-      <w:r>
-        <w:rPr>
-          <w:b/>
-          <w:bCs/>
-          <w:i/>
-          <w:iCs/>
-        </w:rPr>
-        <w:t>is it a trading price, or heaps of edges between each asset each one is a historical trade?</w:t>
-      </w:r>
-    </w:p>
-    <w:p>
-      <w:pPr>
-        <w:pStyle w:val="ListParagraph"/>
-        <w:numPr>
-          <w:ilvl w:val="0"/>
-          <w:numId w:val="4"/>
-        </w:numPr>
-        <w:jc w:val="both"/>
-      </w:pPr>
-      <w:r>
-        <w:t>make an API request for a file with 10 or 11 well connected assets. – did she share this?</w:t>
-      </w:r>
-    </w:p>
-    <w:p>
-      <w:pPr>
-        <w:pStyle w:val="ListParagraph"/>
-        <w:numPr>
-          <w:ilvl w:val="0"/>
-          <w:numId w:val="4"/>
-        </w:numPr>
-        <w:jc w:val="both"/>
-      </w:pPr>
-      <w:r>
-        <w:t>which fields are we going to use? just use a few at first.</w:t>
-      </w:r>
-    </w:p>
-    <w:p>
-      <w:pPr>
-        <w:pStyle w:val="ListParagraph"/>
-        <w:numPr>
-          <w:ilvl w:val="1"/>
-          <w:numId w:val="4"/>
-        </w:numPr>
-        <w:jc w:val="both"/>
-      </w:pPr>
-      <w:r>
-        <w:t>volume</w:t>
-      </w:r>
-    </w:p>
-    <w:p>
-      <w:pPr>
-        <w:pStyle w:val="ListParagraph"/>
-        <w:numPr>
-          <w:ilvl w:val="1"/>
-          <w:numId w:val="4"/>
-        </w:numPr>
-        <w:jc w:val="both"/>
-      </w:pPr>
-      <w:r>
-        <w:t>count</w:t>
-      </w:r>
-    </w:p>
-    <w:p>
-      <w:pPr>
-        <w:pStyle w:val="ListParagraph"/>
-        <w:numPr>
-          <w:ilvl w:val="1"/>
-          <w:numId w:val="4"/>
-        </w:numPr>
-        <w:jc w:val="both"/>
-      </w:pPr>
-      <w:r>
-        <w:t>average price</w:t>
-      </w:r>
-    </w:p>
-    <w:p>
-      <w:pPr>
-        <w:pStyle w:val="ListParagraph"/>
-        <w:numPr>
-          <w:ilvl w:val="0"/>
-          <w:numId w:val="4"/>
-        </w:numPr>
-        <w:jc w:val="both"/>
-      </w:pPr>
-      <w:r>
-        <w:t>Build a graph of the trades (of the possible trades I would sa… not past trades)</w:t>
-      </w:r>
-    </w:p>
-    <w:p>
-      <w:pPr>
-        <w:pStyle w:val="ListParagraph"/>
-        <w:numPr>
-          <w:ilvl w:val="1"/>
-          <w:numId w:val="4"/>
-        </w:numPr>
-        <w:jc w:val="both"/>
-      </w:pPr>
-      <w:r>
-        <w:t>directed</w:t>
-      </w:r>
-    </w:p>
-    <w:p>
-      <w:pPr>
-        <w:pStyle w:val="ListParagraph"/>
-        <w:numPr>
-          <w:ilvl w:val="1"/>
-          <w:numId w:val="4"/>
-        </w:numPr>
-        <w:jc w:val="both"/>
-      </w:pPr>
-      <w:r>
-        <w:t>ETHBTC = ETH-&gt;BTC in that direction</w:t>
-      </w:r>
-    </w:p>
-    <w:p>
-      <w:pPr>
-        <w:pStyle w:val="ListParagraph"/>
-        <w:numPr>
-          <w:ilvl w:val="1"/>
-          <w:numId w:val="4"/>
-        </w:numPr>
-        <w:jc w:val="both"/>
-      </w:pPr>
-      <w:r>
-        <w:t>you can follow a path through the trades</w:t>
-      </w:r>
-    </w:p>
-    <w:p>
-      <w:pPr>
-        <w:pStyle w:val="ListParagraph"/>
-        <w:numPr>
-          <w:ilvl w:val="1"/>
-          <w:numId w:val="4"/>
-        </w:numPr>
-        <w:jc w:val="both"/>
-      </w:pPr>
-      <w:r>
-        <w:t>this is all about the edges</w:t>
-      </w:r>
-    </w:p>
-    <w:p>
-      <w:pPr>
-        <w:pStyle w:val="ListParagraph"/>
-        <w:numPr>
-          <w:ilvl w:val="0"/>
-          <w:numId w:val="4"/>
-        </w:numPr>
-        <w:jc w:val="both"/>
-      </w:pPr>
-      <w:r>
-        <w:t>Stats</w:t>
-      </w:r>
-    </w:p>
-    <w:p>
-      <w:pPr>
-        <w:pStyle w:val="ListParagraph"/>
-        <w:numPr>
-          <w:ilvl w:val="1"/>
-          <w:numId w:val="4"/>
-        </w:numPr>
-        <w:jc w:val="both"/>
-      </w:pPr>
-      <w:r>
-        <w:t>the top 10 highest volume</w:t>
-      </w:r>
-    </w:p>
-    <w:p>
-      <w:pPr>
-        <w:pStyle w:val="ListParagraph"/>
-        <w:numPr>
-          <w:ilvl w:val="1"/>
-          <w:numId w:val="4"/>
-        </w:numPr>
-        <w:jc w:val="both"/>
-      </w:pPr>
-      <w:r>
-        <w:t>the top 10 most connected</w:t>
-      </w:r>
-    </w:p>
-    <w:p>
-      <w:pPr>
-        <w:pStyle w:val="ListParagraph"/>
-        <w:numPr>
-          <w:ilvl w:val="1"/>
-          <w:numId w:val="4"/>
-        </w:numPr>
-        <w:jc w:val="both"/>
-      </w:pPr>
-      <w:r>
-        <w:t>the top 10 with the highest count</w:t>
-      </w:r>
-    </w:p>
-    <w:p>
-      <w:pPr>
-        <w:pStyle w:val="ListParagraph"/>
-        <w:numPr>
-          <w:ilvl w:val="1"/>
-          <w:numId w:val="4"/>
-        </w:numPr>
-        <w:jc w:val="both"/>
-      </w:pPr>
-      <w:r>
-        <w:t>the top 10 with the highest weighted price</w:t>
-      </w:r>
-    </w:p>
-    <w:p>
-      <w:pPr>
-        <w:pStyle w:val="ListParagraph"/>
-        <w:ind w:left="1440"/>
-        <w:jc w:val="both"/>
-        <w:rPr>
-          <w:b/>
-          <w:bCs/>
-          <w:i/>
-          <w:iCs/>
-        </w:rPr>
-      </w:pPr>
-      <w:r>
-        <w:rPr>
-          <w:b/>
-          <w:bCs/>
-          <w:i/>
-          <w:iCs/>
-        </w:rPr>
-        <w:t xml:space="preserve">if anything is weird, then document my interpretation of what they mean – </w:t>
-      </w:r>
-    </w:p>
-    <w:p>
-      <w:pPr>
-        <w:pStyle w:val="ListParagraph"/>
-        <w:ind w:left="1440"/>
-        <w:jc w:val="both"/>
-        <w:rPr>
-          <w:b/>
-          <w:bCs/>
-          <w:i/>
-          <w:iCs/>
-        </w:rPr>
-      </w:pPr>
-      <w:r>
-        <w:rPr>
-          <w:b/>
-          <w:bCs/>
-          <w:i/>
-          <w:iCs/>
-        </w:rPr>
-        <w:t>‘I assume volume to represent the …’</w:t>
-      </w:r>
-    </w:p>
-    <w:p>
-      <w:pPr>
-        <w:pStyle w:val="ListParagraph"/>
-        <w:ind w:left="1440"/>
-        <w:jc w:val="both"/>
-      </w:pPr>
-    </w:p>
-    <w:p>
-      <w:pPr>
-        <w:pStyle w:val="ListParagraph"/>
-        <w:numPr>
-          <w:ilvl w:val="1"/>
-          <w:numId w:val="4"/>
-        </w:numPr>
-        <w:jc w:val="both"/>
-      </w:pPr>
-      <w:r>
-        <w:t>overall count for number of assets, number of connections</w:t>
-      </w:r>
-    </w:p>
-    <w:p>
-      <w:pPr>
-        <w:pStyle w:val="ListParagraph"/>
-        <w:ind w:left="1440"/>
-        <w:jc w:val="both"/>
-        <w:rPr>
-          <w:b/>
-          <w:bCs/>
-          <w:i/>
-          <w:iCs/>
-        </w:rPr>
-      </w:pPr>
-      <w:r>
-        <w:rPr>
-          <w:b/>
-          <w:bCs/>
-          <w:i/>
-          <w:iCs/>
-        </w:rPr>
-        <w:t>check in ‘trade overview’</w:t>
-      </w:r>
-    </w:p>
-    <w:p>
-      <w:pPr>
-        <w:pStyle w:val="ListParagraph"/>
-        <w:ind w:left="1440"/>
-        <w:jc w:val="both"/>
-        <w:rPr>
-          <w:b/>
-          <w:bCs/>
-          <w:i/>
-          <w:iCs/>
-        </w:rPr>
-      </w:pPr>
-    </w:p>
-    <w:p>
-      <w:pPr>
-        <w:pStyle w:val="ListParagraph"/>
-        <w:ind w:left="1440"/>
-        <w:jc w:val="both"/>
-      </w:pPr>
-      <w:r>
-        <w:t>The data</w:t>
-      </w:r>
-    </w:p>
-    <w:p>
-      <w:pPr>
-        <w:pStyle w:val="ListParagraph"/>
-        <w:ind w:left="1440"/>
-        <w:jc w:val="both"/>
-      </w:pPr>
-    </w:p>
-    <w:p>
-      <w:pPr>
-        <w:pStyle w:val="ListParagraph"/>
-        <w:ind w:left="1440"/>
-        <w:jc w:val="both"/>
-      </w:pPr>
-      <w:r>
-        <w:t>exhangeInfo.json just shows what currencies are tradeable… we want to know the latest trade price I think… otherwise what do we do for the edges?</w:t>
-      </w:r>
-    </w:p>
-    <w:p>
-      <w:pPr>
-        <w:pStyle w:val="ListParagraph"/>
-        <w:ind w:left="1440"/>
-        <w:jc w:val="both"/>
-      </w:pPr>
-    </w:p>
-    <w:p>
-      <w:pPr>
-        <w:pStyle w:val="Heading1"/>
-        <w:jc w:val="both"/>
-      </w:pPr>
-      <w:r>
-        <w:t>WE WANT TO USE THE 24HR json!!!</w:t>
-      </w:r>
-    </w:p>
-    <w:p>
-      <w:pPr>
-        <w:jc w:val="both"/>
-      </w:pPr>
-      <w:r>
-        <w:t xml:space="preserve">Has one object for each </w:t>
-      </w:r>
-      <w:r>
-        <w:t>trading pair and its average price over the last 24hrs.</w:t>
-      </w:r>
-    </w:p>
-    <w:p>
-      <w:pPr>
-        <w:jc w:val="both"/>
-      </w:pPr>
-    </w:p>
-    <w:p>
-      <w:pPr>
-        <w:jc w:val="both"/>
-      </w:pPr>
-    </w:p>
-    <w:p>
-      <w:pPr>
-        <w:jc w:val="both"/>
-        <w:rPr>
-          <w:b/>
-          <w:bCs/>
-        </w:rPr>
-      </w:pPr>
-      <w:r>
-        <w:rPr>
-          <w:b/>
-          <w:bCs/>
-        </w:rPr>
-        <w:t>Good idea here:</w:t>
-      </w:r>
-    </w:p>
-    <w:p>
-      <w:pPr>
-        <w:pStyle w:val="NormalWeb"/>
-        <w:shd w:val="clear" w:color="auto" w:fill="F6F7F6"/>
-        <w:spacing w:before="0" w:beforeAutospacing="0" w:after="30" w:afterAutospacing="0"/>
-        <w:jc w:val="both"/>
-        <w:rPr>
-          <w:rFonts w:ascii="Helvetica" w:hAnsi="Helvetica"/>
-          <w:color w:val="333333"/>
-          <w:sz w:val="20"/>
-          <w:szCs w:val="20"/>
-        </w:rPr>
-      </w:pPr>
-      <w:r>
-        <w:rPr>
-          <w:rFonts w:ascii="Helvetica" w:hAnsi="Helvetica"/>
-          <w:color w:val="333333"/>
-          <w:sz w:val="20"/>
-          <w:szCs w:val="20"/>
-        </w:rPr>
-        <w:t>You mentioned in the lecture that we have to implement a directed graph.. </w:t>
-      </w:r>
-    </w:p>
-    <w:p>
-      <w:pPr>
-        <w:pStyle w:val="NormalWeb"/>
-        <w:shd w:val="clear" w:color="auto" w:fill="F6F7F6"/>
-        <w:spacing w:before="0" w:beforeAutospacing="0" w:after="30" w:afterAutospacing="0"/>
-        <w:jc w:val="both"/>
-        <w:rPr>
-          <w:rFonts w:ascii="Helvetica" w:hAnsi="Helvetica"/>
-          <w:color w:val="333333"/>
-          <w:sz w:val="20"/>
-          <w:szCs w:val="20"/>
-        </w:rPr>
-      </w:pPr>
-      <w:r>
-        <w:rPr>
-          <w:rFonts w:ascii="Helvetica" w:hAnsi="Helvetica"/>
-          <w:color w:val="333333"/>
-          <w:sz w:val="20"/>
-          <w:szCs w:val="20"/>
-        </w:rPr>
-        <w:t>As far as i understood, the ask price is the lowest price that somebody would sell ETH for BTC (1 ETH for 0.03308000 BTC), and the bid price is the highest price somebody would pay in BTC for ETH (0.03307900 BTC for 1 ETH).</w:t>
-      </w:r>
-    </w:p>
-    <w:p>
-      <w:pPr>
-        <w:pStyle w:val="NormalWeb"/>
-        <w:shd w:val="clear" w:color="auto" w:fill="F6F7F6"/>
-        <w:spacing w:before="0" w:beforeAutospacing="0" w:after="30" w:afterAutospacing="0"/>
-        <w:jc w:val="both"/>
-        <w:rPr>
-          <w:rFonts w:ascii="Helvetica" w:hAnsi="Helvetica"/>
-          <w:color w:val="333333"/>
-          <w:sz w:val="20"/>
-          <w:szCs w:val="20"/>
-        </w:rPr>
-      </w:pPr>
-      <w:r>
-        <w:rPr>
-          <w:rFonts w:ascii="Helvetica" w:hAnsi="Helvetica"/>
-          <w:color w:val="333333"/>
-          <w:sz w:val="20"/>
-          <w:szCs w:val="20"/>
-        </w:rPr>
-        <w:t>Therefore, if you pay 0.03308000 BTC you will get 1 ETH (BTC --&gt; ETH) and if you pay 1 ETH you would get 0.03307900 BTC (ETH --&gt; BTC).</w:t>
-      </w:r>
-    </w:p>
-    <w:p>
-      <w:pPr>
-        <w:pStyle w:val="NormalWeb"/>
-        <w:shd w:val="clear" w:color="auto" w:fill="F6F7F6"/>
-        <w:spacing w:before="0" w:beforeAutospacing="0" w:after="30" w:afterAutospacing="0"/>
-        <w:jc w:val="both"/>
-        <w:rPr>
-          <w:rFonts w:ascii="Helvetica" w:hAnsi="Helvetica"/>
-          <w:color w:val="333333"/>
-          <w:sz w:val="20"/>
-          <w:szCs w:val="20"/>
-        </w:rPr>
-      </w:pPr>
-      <w:r>
-        <w:rPr>
-          <w:rFonts w:ascii="Helvetica" w:hAnsi="Helvetica"/>
-          <w:color w:val="333333"/>
-          <w:sz w:val="20"/>
-          <w:szCs w:val="20"/>
-        </w:rPr>
-        <w:t>Wouldn't that be an undirected graph?</w:t>
-      </w:r>
-    </w:p>
-    <w:p>
-      <w:pPr>
-        <w:jc w:val="both"/>
-      </w:pPr>
-    </w:p>
-    <w:p>
-      <w:pPr>
-        <w:jc w:val="both"/>
-      </w:pPr>
-    </w:p>
-    <w:p>
-      <w:pPr>
-        <w:jc w:val="both"/>
-      </w:pPr>
-      <w:r>
-        <w:t>All coins for MY account:</w:t>
-      </w:r>
-    </w:p>
-    <w:p>
-      <w:pPr>
-        <w:jc w:val="both"/>
-      </w:pPr>
-      <w:hyperlink r:id="rId14" w:history="1">
-        <w:r>
-          <w:rPr>
-            <w:rStyle w:val="Hyperlink"/>
-          </w:rPr>
-          <w:t>https://api.binance.com/sapi/v1/capital/config/getall</w:t>
-        </w:r>
-      </w:hyperlink>
-    </w:p>
-    <w:p>
-      <w:pPr>
-        <w:jc w:val="both"/>
-      </w:pPr>
-    </w:p>
-    <w:p>
-      <w:pPr>
-        <w:jc w:val="both"/>
-      </w:pPr>
-    </w:p>
-    <w:p>
-      <w:pPr>
-        <w:jc w:val="both"/>
-        <w:rPr>
-          <w:b/>
-          <w:bCs/>
-        </w:rPr>
-      </w:pPr>
-      <w:r>
-        <w:rPr>
-          <w:b/>
-          <w:bCs/>
-        </w:rPr>
-        <w:t>Get individual asset names?</w:t>
-      </w:r>
-    </w:p>
-    <w:p>
-      <w:pPr>
-        <w:jc w:val="both"/>
-      </w:pPr>
-      <w:r>
-        <w:t xml:space="preserve">They seem to be only list as </w:t>
-      </w:r>
-      <w:r>
-        <w:rPr>
-          <w:b/>
-          <w:bCs/>
-          <w:i/>
-          <w:iCs/>
-        </w:rPr>
-        <w:t>base assets</w:t>
-      </w:r>
-      <w:r>
-        <w:t xml:space="preserve"> of a trading symbol. Use this to get a list of them.</w:t>
-      </w:r>
-    </w:p>
-    <w:p>
-      <w:pPr>
-        <w:jc w:val="both"/>
-      </w:pPr>
-    </w:p>
-    <w:p>
-      <w:pPr>
-        <w:jc w:val="both"/>
-      </w:pPr>
-    </w:p>
-    <w:p>
-      <w:pPr>
-        <w:jc w:val="both"/>
-        <w:rPr>
-          <w:b/>
-          <w:bCs/>
-        </w:rPr>
-      </w:pPr>
-      <w:r>
-        <w:rPr>
-          <w:b/>
-          <w:bCs/>
-        </w:rPr>
-        <w:t>OK, so we have the symbol and its baseAsset and quoteAsset in one file</w:t>
-      </w:r>
-    </w:p>
-    <w:p>
-      <w:pPr>
-        <w:jc w:val="both"/>
-        <w:rPr>
-          <w:b/>
-          <w:bCs/>
-        </w:rPr>
-      </w:pPr>
-      <w:r>
-        <w:rPr>
-          <w:b/>
-          <w:bCs/>
-        </w:rPr>
-        <w:t>And the weight of that edge in another file.</w:t>
-      </w:r>
-    </w:p>
-    <w:p>
-      <w:pPr>
-        <w:jc w:val="both"/>
-        <w:rPr>
-          <w:b/>
-          <w:bCs/>
-        </w:rPr>
-      </w:pPr>
-      <w:r>
-        <w:rPr>
-          <w:b/>
-          <w:bCs/>
-        </w:rPr>
-        <w:t>Create the edges from one, without weights</w:t>
-      </w:r>
-    </w:p>
-    <w:p>
-      <w:pPr>
-        <w:jc w:val="both"/>
-        <w:rPr>
-          <w:b/>
-          <w:bCs/>
-        </w:rPr>
-      </w:pPr>
-      <w:r>
-        <w:rPr>
-          <w:b/>
-          <w:bCs/>
-        </w:rPr>
-        <w:t>Then go through anp apply the weights using the other file!</w:t>
-      </w:r>
-    </w:p>
-    <w:p>
-      <w:pPr>
-        <w:jc w:val="both"/>
-        <w:rPr>
-          <w:b/>
-          <w:bCs/>
-        </w:rPr>
-      </w:pPr>
-    </w:p>
-    <w:p>
-      <w:pPr>
-        <w:jc w:val="both"/>
-        <w:rPr>
-          <w:b/>
-          <w:bCs/>
-        </w:rPr>
-      </w:pPr>
-    </w:p>
-    <w:p>
-      <w:pPr>
-        <w:jc w:val="both"/>
-        <w:rPr>
-          <w:b/>
-          <w:bCs/>
-        </w:rPr>
-      </w:pPr>
-    </w:p>
-    <w:p>
-      <w:pPr>
-        <w:jc w:val="both"/>
-        <w:rPr>
-          <w:b/>
-          <w:bCs/>
-        </w:rPr>
-      </w:pPr>
-      <w:r>
-        <w:rPr>
-          <w:b/>
-          <w:bCs/>
-        </w:rPr>
-        <w:br w:type="page"/>
-      </w:r>
-    </w:p>
-    <w:p>
-      <w:pPr>
-        <w:pBdr>
-          <w:bottom w:val="single" w:sz="12" w:space="1" w:color="auto"/>
-        </w:pBdr>
-        <w:jc w:val="both"/>
-        <w:rPr>
-          <w:b/>
-          <w:bCs/>
-        </w:rPr>
-      </w:pPr>
-      <w:r>
-        <w:rPr>
-          <w:b/>
-          <w:bCs/>
-        </w:rPr>
-        <w:lastRenderedPageBreak/>
-        <w:t>Where are we at here? After big break for Databases Unit</w:t>
-      </w:r>
-    </w:p>
-    <w:p>
-      <w:pPr>
-        <w:jc w:val="both"/>
-      </w:pPr>
-      <w:r>
-        <w:t>Cryptograph runs.</w:t>
-      </w:r>
-    </w:p>
-    <w:p>
-      <w:pPr>
-        <w:jc w:val="both"/>
-      </w:pPr>
-      <w:r>
-        <w:t>Test harness runs.</w:t>
-      </w:r>
-    </w:p>
-    <w:p>
-      <w:pPr>
-        <w:pStyle w:val="ListParagraph"/>
-        <w:numPr>
-          <w:ilvl w:val="0"/>
-          <w:numId w:val="5"/>
-        </w:numPr>
-        <w:jc w:val="both"/>
-      </w:pPr>
-      <w:r>
-        <w:t>Load Data – runs</w:t>
-      </w:r>
-    </w:p>
-    <w:p>
-      <w:pPr>
-        <w:pStyle w:val="ListParagraph"/>
-        <w:numPr>
-          <w:ilvl w:val="0"/>
-          <w:numId w:val="5"/>
-        </w:numPr>
-        <w:jc w:val="both"/>
-      </w:pPr>
-      <w:r>
-        <w:t>Find and display an asset</w:t>
-      </w:r>
-    </w:p>
-    <w:p>
-      <w:pPr>
-        <w:pStyle w:val="ListParagraph"/>
-        <w:numPr>
-          <w:ilvl w:val="1"/>
-          <w:numId w:val="5"/>
-        </w:numPr>
-        <w:jc w:val="both"/>
-      </w:pPr>
-      <w:r>
-        <w:t>runs</w:t>
-      </w:r>
-    </w:p>
-    <w:p>
-      <w:pPr>
-        <w:pStyle w:val="ListParagraph"/>
-        <w:numPr>
-          <w:ilvl w:val="1"/>
-          <w:numId w:val="5"/>
-        </w:numPr>
-        <w:jc w:val="both"/>
-      </w:pPr>
-      <w:r>
-        <w:t>shows ‘Possible trades’ only</w:t>
-      </w:r>
-    </w:p>
-    <w:p>
-      <w:pPr>
-        <w:pStyle w:val="ListParagraph"/>
-        <w:numPr>
-          <w:ilvl w:val="1"/>
-          <w:numId w:val="5"/>
-        </w:numPr>
-        <w:jc w:val="both"/>
-      </w:pPr>
-      <w:r>
-        <w:t>What other details should we show?</w:t>
-      </w:r>
-    </w:p>
-    <w:p>
-      <w:pPr>
-        <w:pStyle w:val="ListParagraph"/>
-        <w:numPr>
-          <w:ilvl w:val="1"/>
-          <w:numId w:val="5"/>
-        </w:numPr>
-        <w:jc w:val="both"/>
-      </w:pPr>
-      <w:r>
-        <w:t>what else to show? There is some talk on Piazza About this.</w:t>
-      </w:r>
-    </w:p>
-    <w:p>
-      <w:pPr>
-        <w:pStyle w:val="ListParagraph"/>
-        <w:numPr>
-          <w:ilvl w:val="0"/>
-          <w:numId w:val="5"/>
-        </w:numPr>
-        <w:jc w:val="both"/>
-      </w:pPr>
-      <w:r>
-        <w:t>Find and displayt Trade Details</w:t>
-      </w:r>
-    </w:p>
-    <w:p>
-      <w:pPr>
-        <w:pStyle w:val="ListParagraph"/>
-        <w:numPr>
-          <w:ilvl w:val="1"/>
-          <w:numId w:val="5"/>
-        </w:numPr>
-        <w:jc w:val="both"/>
-      </w:pPr>
-      <w:r>
-        <w:t>says ‘No trades in the last 24 hours</w:t>
-      </w:r>
-      <w:r>
-        <w:t xml:space="preserve"> if the symbol is not foung, but I think all valid trades are in that file, so it should check if it’s a valid trade first… A method to check if it’s a valid trade?</w:t>
-      </w:r>
-    </w:p>
-    <w:p>
-      <w:pPr>
-        <w:pStyle w:val="ListParagraph"/>
-        <w:numPr>
-          <w:ilvl w:val="1"/>
-          <w:numId w:val="5"/>
-        </w:numPr>
-        <w:jc w:val="both"/>
-      </w:pPr>
-      <w:r>
-        <w:t>Leave for now, OK</w:t>
-      </w:r>
-    </w:p>
-    <w:p>
-      <w:pPr>
-        <w:pStyle w:val="ListParagraph"/>
-        <w:numPr>
-          <w:ilvl w:val="0"/>
-          <w:numId w:val="5"/>
-        </w:numPr>
-        <w:jc w:val="both"/>
-      </w:pPr>
-      <w:r>
-        <w:t>Potential Trade Paths</w:t>
-      </w:r>
-    </w:p>
-    <w:p>
-      <w:pPr>
-        <w:pStyle w:val="ListParagraph"/>
-        <w:numPr>
-          <w:ilvl w:val="1"/>
-          <w:numId w:val="5"/>
-        </w:numPr>
-        <w:jc w:val="both"/>
-      </w:pPr>
-      <w:r>
-        <w:t>count edge wieghts either as we go, or calculate after finding path</w:t>
-      </w:r>
-    </w:p>
-    <w:p>
-      <w:pPr>
-        <w:pStyle w:val="ListParagraph"/>
-        <w:numPr>
-          <w:ilvl w:val="1"/>
-          <w:numId w:val="5"/>
-        </w:numPr>
-        <w:jc w:val="both"/>
-      </w:pPr>
-      <w:r>
-        <w:t>Calculate commission at the end.</w:t>
-      </w:r>
-    </w:p>
-    <w:p>
-      <w:pPr>
-        <w:pStyle w:val="ListParagraph"/>
-        <w:numPr>
-          <w:ilvl w:val="1"/>
-          <w:numId w:val="5"/>
-        </w:numPr>
-        <w:jc w:val="both"/>
-      </w:pPr>
-      <w:r>
-        <w:rPr>
-          <w:i/>
-          <w:iCs/>
-        </w:rPr>
-        <w:t>this will be documented online, find best path , weighted edge graphs</w:t>
-      </w:r>
-    </w:p>
-    <w:p>
-      <w:pPr>
-        <w:pStyle w:val="ListParagraph"/>
-        <w:numPr>
-          <w:ilvl w:val="0"/>
-          <w:numId w:val="5"/>
-        </w:numPr>
-        <w:jc w:val="both"/>
-      </w:pPr>
-      <w:r>
-        <w:t>Set Asset Filter</w:t>
-      </w:r>
-    </w:p>
-    <w:p>
-      <w:pPr>
-        <w:pStyle w:val="ListParagraph"/>
-        <w:numPr>
-          <w:ilvl w:val="1"/>
-          <w:numId w:val="5"/>
-        </w:numPr>
-        <w:jc w:val="both"/>
-      </w:pPr>
-      <w:r>
-        <w:t>works well, note in documentatoin that this only applies to the trade paths, and that all trade details will still be visible</w:t>
-      </w:r>
-    </w:p>
-    <w:p>
-      <w:pPr>
-        <w:pStyle w:val="ListParagraph"/>
-        <w:numPr>
-          <w:ilvl w:val="0"/>
-          <w:numId w:val="5"/>
-        </w:numPr>
-        <w:jc w:val="both"/>
-      </w:pPr>
-      <w:r>
-        <w:t>Asset Overview</w:t>
-      </w:r>
-    </w:p>
-    <w:p>
-      <w:pPr>
-        <w:pStyle w:val="ListParagraph"/>
-        <w:numPr>
-          <w:ilvl w:val="1"/>
-          <w:numId w:val="5"/>
-        </w:numPr>
-        <w:jc w:val="both"/>
-      </w:pPr>
-      <w:r>
-        <w:rPr>
-          <w:b/>
-          <w:bCs/>
-        </w:rPr>
-        <w:t>not sure what to do</w:t>
-      </w:r>
-    </w:p>
-    <w:p>
-      <w:pPr>
-        <w:pStyle w:val="ListParagraph"/>
-        <w:numPr>
-          <w:ilvl w:val="1"/>
-          <w:numId w:val="5"/>
-        </w:numPr>
-        <w:jc w:val="both"/>
-      </w:pPr>
-      <w:r>
-        <w:t>‘As statistics, or some other representation’</w:t>
-      </w:r>
-    </w:p>
-    <w:p>
-      <w:pPr>
-        <w:pStyle w:val="ListParagraph"/>
-        <w:numPr>
-          <w:ilvl w:val="0"/>
-          <w:numId w:val="5"/>
-        </w:numPr>
-        <w:jc w:val="both"/>
-      </w:pPr>
-      <w:r>
-        <w:t>Trade Overview</w:t>
-      </w:r>
-    </w:p>
-    <w:p>
-      <w:pPr>
-        <w:pStyle w:val="ListParagraph"/>
-        <w:numPr>
-          <w:ilvl w:val="1"/>
-          <w:numId w:val="5"/>
-        </w:numPr>
-        <w:jc w:val="both"/>
-      </w:pPr>
-      <w:r>
-        <w:t>E.G. Top 10 fro price, volume, and count</w:t>
-      </w:r>
-    </w:p>
-    <w:p>
-      <w:pPr>
-        <w:pStyle w:val="ListParagraph"/>
-        <w:numPr>
-          <w:ilvl w:val="1"/>
-          <w:numId w:val="5"/>
-        </w:numPr>
-        <w:jc w:val="both"/>
-      </w:pPr>
-      <w:r>
-        <w:t>(maybe make that top 10 for lastPrice</w:t>
-      </w:r>
-    </w:p>
-    <w:p>
-      <w:pPr>
-        <w:pStyle w:val="ListParagraph"/>
-        <w:numPr>
-          <w:ilvl w:val="0"/>
-          <w:numId w:val="5"/>
-        </w:numPr>
-        <w:jc w:val="both"/>
-      </w:pPr>
-      <w:r>
-        <w:t>Save data (serialised)</w:t>
-      </w:r>
-    </w:p>
-    <w:p>
-      <w:pPr>
-        <w:pStyle w:val="ListParagraph"/>
-        <w:numPr>
-          <w:ilvl w:val="1"/>
-          <w:numId w:val="5"/>
-        </w:numPr>
-        <w:jc w:val="both"/>
-      </w:pPr>
-      <w:r>
-        <w:t xml:space="preserve">probably should serialise the </w:t>
-      </w:r>
-      <w:r>
-        <w:t xml:space="preserve">Graph object, and </w:t>
-      </w:r>
-      <w:r>
-        <w:rPr>
-          <w:i/>
-          <w:iCs/>
-        </w:rPr>
-        <w:t xml:space="preserve">maybe </w:t>
-      </w:r>
-      <w:r>
-        <w:t xml:space="preserve"> the Binance Trading Data object.</w:t>
-      </w:r>
-    </w:p>
-    <w:p>
-      <w:pPr>
-        <w:pStyle w:val="ListParagraph"/>
-        <w:numPr>
-          <w:ilvl w:val="0"/>
-          <w:numId w:val="5"/>
-        </w:numPr>
-        <w:jc w:val="both"/>
-      </w:pPr>
-      <w:r>
-        <w:t>Exit</w:t>
-      </w:r>
-    </w:p>
-    <w:p>
-      <w:pPr>
-        <w:pStyle w:val="ListParagraph"/>
-        <w:numPr>
-          <w:ilvl w:val="1"/>
-          <w:numId w:val="5"/>
-        </w:numPr>
-        <w:jc w:val="both"/>
-      </w:pPr>
-      <w:r>
-        <w:t>print a message maybe</w:t>
-      </w:r>
-    </w:p>
-    <w:p>
-      <w:pPr>
-        <w:pStyle w:val="ListParagraph"/>
-        <w:numPr>
-          <w:ilvl w:val="0"/>
-          <w:numId w:val="5"/>
-        </w:numPr>
-        <w:jc w:val="both"/>
-      </w:pPr>
-      <w:r>
-        <w:rPr>
-          <w:b/>
-          <w:bCs/>
-        </w:rPr>
-        <w:t>Extentsion</w:t>
-      </w:r>
-    </w:p>
-    <w:p>
-      <w:pPr>
-        <w:pStyle w:val="ListParagraph"/>
-        <w:numPr>
-          <w:ilvl w:val="1"/>
-          <w:numId w:val="5"/>
-        </w:numPr>
-        <w:jc w:val="both"/>
-      </w:pPr>
-      <w:r>
-        <w:t>do last, but I think that we could provide a ‘get latest data from Binance’ option that uses the API</w:t>
-      </w:r>
-    </w:p>
-    <w:p>
-      <w:pPr>
-        <w:jc w:val="both"/>
-      </w:pPr>
-    </w:p>
-    <w:p>
-      <w:pPr>
-        <w:jc w:val="both"/>
-      </w:pPr>
-    </w:p>
-    <w:p>
-      <w:pPr>
-        <w:jc w:val="both"/>
-      </w:pPr>
-    </w:p>
-    <w:p>
-      <w:pPr>
-        <w:jc w:val="both"/>
-      </w:pPr>
-    </w:p>
-    <w:p>
-      <w:pPr>
-        <w:jc w:val="both"/>
-      </w:pPr>
-    </w:p>
-    <w:p>
-      <w:pPr>
-        <w:jc w:val="both"/>
-      </w:pPr>
-    </w:p>
-    <w:p>
-      <w:pPr>
-        <w:jc w:val="both"/>
-      </w:pPr>
-    </w:p>
-    <w:p>
-      <w:pPr>
-        <w:jc w:val="both"/>
-      </w:pPr>
-    </w:p>
-    <w:p>
-      <w:pPr>
-        <w:jc w:val="both"/>
-      </w:pPr>
-    </w:p>
-    <w:p>
-      <w:pPr>
-        <w:jc w:val="both"/>
-      </w:pPr>
-      <w:r>
-        <w:t>Don’t know much about the bitcoin trading terms</w:t>
-      </w:r>
-    </w:p>
-    <w:p>
-      <w:pPr>
-        <w:jc w:val="both"/>
-      </w:pPr>
-      <w:r>
-        <w:t xml:space="preserve">Quote coin – there is Base coin (the first one in a symbol) and quote coin the second one. Trades go from base to quote. Consider BTCETH – a trader could have 10 BTC (the base asset) and want to trade all this to ETH. This trade would have a base volume of 10. </w:t>
-      </w:r>
-    </w:p>
-    <w:p>
-      <w:pPr>
-        <w:jc w:val="both"/>
-      </w:pPr>
-      <w:r>
-        <w:t>Quote Volume – when you say how many of the quote asset you want to buy. So instead, say the trader wanted to buy 3 ETH coins, they could specify a trade of BTCETH with a quotevolume of 3.</w:t>
-      </w:r>
-    </w:p>
-    <w:p>
-      <w:pPr>
-        <w:jc w:val="both"/>
-      </w:pPr>
-      <w:r>
-        <w:t>It appears that volume * weightedAvgPrice = quoteVolume</w:t>
-      </w:r>
-    </w:p>
-    <w:p>
-      <w:pPr>
-        <w:jc w:val="both"/>
-      </w:pPr>
-      <w:r>
-        <w:t>So volum must be quivalent to saying baseVolume</w:t>
-      </w:r>
-    </w:p>
-    <w:p>
-      <w:pPr>
-        <w:jc w:val="both"/>
-      </w:pPr>
-    </w:p>
-    <w:p>
-      <w:pPr>
-        <w:jc w:val="both"/>
-      </w:pPr>
-      <w:r>
-        <w:rPr>
-          <w:b/>
-          <w:bCs/>
-        </w:rPr>
-        <w:t>Must include commission</w:t>
-      </w:r>
-      <w:r>
-        <w:t xml:space="preserve"> – but we can ignore discounts using binance coin.</w:t>
-      </w:r>
-    </w:p>
-    <w:p>
-      <w:pPr>
-        <w:jc w:val="both"/>
-      </w:pPr>
-      <w:r>
-        <w:t>Its 0.1% on all trades I think.</w:t>
-      </w:r>
-    </w:p>
-    <w:p>
-      <w:pPr>
-        <w:jc w:val="both"/>
-      </w:pPr>
-    </w:p>
-    <w:p>
-      <w:pPr>
-        <w:jc w:val="both"/>
-      </w:pPr>
-      <w:r>
-        <w:t>“</w:t>
-      </w:r>
-      <w:r>
-        <w:t>If you are not using BNB (Binance Coin) to pay your trading fees, each trade will carry a standard fee of 0.1%.</w:t>
-      </w:r>
-      <w:r>
-        <w:t xml:space="preserve">” from </w:t>
-      </w:r>
-      <w:hyperlink r:id="rId15" w:history="1">
-        <w:r>
-          <w:rPr>
-            <w:rStyle w:val="Hyperlink"/>
-          </w:rPr>
-          <w:t>https://www.binance.com/au/support/articles/115000429332</w:t>
-        </w:r>
-      </w:hyperlink>
-    </w:p>
-    <w:p>
-      <w:pPr>
-        <w:jc w:val="both"/>
-        <w:rPr>
-          <w:b/>
-          <w:bCs/>
-        </w:rPr>
-      </w:pPr>
-      <w:r>
-        <w:rPr>
-          <w:b/>
-          <w:bCs/>
-        </w:rPr>
-        <w:t>Idea on implementing edge weight path search</w:t>
-      </w:r>
-    </w:p>
-    <w:p>
-      <w:pPr>
-        <w:pStyle w:val="ListParagraph"/>
-        <w:numPr>
-          <w:ilvl w:val="0"/>
-          <w:numId w:val="8"/>
-        </w:numPr>
-        <w:jc w:val="both"/>
-      </w:pPr>
-      <w:r>
-        <w:t>get paths normal way by mapping ther vertices</w:t>
-      </w:r>
-    </w:p>
-    <w:p>
-      <w:pPr>
-        <w:pStyle w:val="ListParagraph"/>
-        <w:numPr>
-          <w:ilvl w:val="0"/>
-          <w:numId w:val="8"/>
-        </w:numPr>
-        <w:jc w:val="both"/>
-      </w:pPr>
-      <w:r>
-        <w:t>then given a path go through and find the sum of all the edge weights</w:t>
-      </w:r>
-    </w:p>
-    <w:p>
-      <w:pPr>
-        <w:pStyle w:val="ListParagraph"/>
-        <w:numPr>
-          <w:ilvl w:val="0"/>
-          <w:numId w:val="8"/>
-        </w:numPr>
-        <w:jc w:val="both"/>
-      </w:pPr>
-      <w:r>
-        <w:t>then add the commission</w:t>
-      </w:r>
-    </w:p>
-    <w:p>
-      <w:pPr>
-        <w:pStyle w:val="ListParagraph"/>
-        <w:numPr>
-          <w:ilvl w:val="0"/>
-          <w:numId w:val="8"/>
-        </w:numPr>
-        <w:jc w:val="both"/>
-      </w:pPr>
-    </w:p>
-    <w:p>
-      <w:pPr>
-        <w:jc w:val="both"/>
-      </w:pPr>
-    </w:p>
-    <w:p>
-      <w:pPr>
-        <w:jc w:val="both"/>
-      </w:pPr>
-    </w:p>
-    <w:p>
-      <w:pPr>
-        <w:jc w:val="both"/>
-      </w:pPr>
-    </w:p>
-    <w:p>
-      <w:pPr>
-        <w:jc w:val="both"/>
-      </w:pPr>
-    </w:p>
-    <w:p>
-      <w:pPr>
-        <w:pStyle w:val="Heading1"/>
-        <w:jc w:val="both"/>
-      </w:pPr>
-      <w:r>
-        <w:t>Action Plan</w:t>
-      </w:r>
-    </w:p>
-    <w:p>
-      <w:pPr>
-        <w:jc w:val="both"/>
-        <w:rPr>
-          <w:b/>
-          <w:bCs/>
-        </w:rPr>
-      </w:pPr>
-      <w:r>
-        <w:rPr>
-          <w:b/>
-          <w:bCs/>
-        </w:rPr>
-        <w:t>I have the overall architecture down</w:t>
-      </w:r>
-    </w:p>
-    <w:p>
-      <w:pPr>
-        <w:jc w:val="both"/>
-        <w:rPr>
-          <w:b/>
-          <w:bCs/>
-        </w:rPr>
-      </w:pPr>
-      <w:r>
-        <w:rPr>
-          <w:b/>
-          <w:bCs/>
-        </w:rPr>
-        <w:t>Now just refactor.</w:t>
-      </w:r>
-    </w:p>
-    <w:p>
-      <w:pPr>
-        <w:pStyle w:val="ListParagraph"/>
-        <w:numPr>
-          <w:ilvl w:val="0"/>
-          <w:numId w:val="9"/>
-        </w:numPr>
-        <w:jc w:val="both"/>
-      </w:pPr>
-      <w:r>
-        <w:t>DFS or BFS, make list of edges though.</w:t>
-      </w:r>
-    </w:p>
-    <w:p>
-      <w:pPr>
-        <w:pStyle w:val="ListParagraph"/>
-        <w:numPr>
-          <w:ilvl w:val="0"/>
-          <w:numId w:val="9"/>
-        </w:numPr>
-        <w:jc w:val="both"/>
-      </w:pPr>
-      <w:r>
-        <w:t>Base case is if edge.toVertex = Destination of path</w:t>
-      </w:r>
-    </w:p>
-    <w:p>
-      <w:pPr>
-        <w:pStyle w:val="ListParagraph"/>
-        <w:numPr>
-          <w:ilvl w:val="0"/>
-          <w:numId w:val="9"/>
-        </w:numPr>
-        <w:jc w:val="both"/>
-      </w:pPr>
-      <w:r>
-        <w:t xml:space="preserve">USE THIS: </w:t>
-      </w:r>
-      <w:r>
-        <w:rPr>
-          <w:rFonts w:ascii="Helvetica" w:hAnsi="Helvetica"/>
-          <w:color w:val="333333"/>
-          <w:sz w:val="20"/>
-          <w:szCs w:val="20"/>
-          <w:shd w:val="clear" w:color="auto" w:fill="EEEEEE"/>
-        </w:rPr>
-        <w:t>The graphs lecture including code for DFS/BFS, I was assuming that was how you were traversing your graph to find paths.</w:t>
-      </w:r>
-    </w:p>
-    <w:p>
-      <w:pPr>
-        <w:jc w:val="both"/>
-      </w:pPr>
-    </w:p>
-    <w:p>
-      <w:pPr>
-        <w:jc w:val="both"/>
-      </w:pPr>
-      <w:r>
-        <w:rPr>
-          <w:noProof/>
-        </w:rPr>
-        <w:lastRenderedPageBreak/>
-        <w:drawing>
-          <wp:inline distT="0" distB="0" distL="0" distR="0" wp14:anchorId="792FBE25" wp14:editId="08D7CEF8">
-            <wp:extent cx="5731510" cy="3629660"/>
-            <wp:effectExtent l="0" t="0" r="2540" b="8890"/>
-            <wp:docPr id="1" name="Picture 1"/>
-            <wp:cNvGraphicFramePr>
-              <a:graphicFrameLocks xmlns:a="http://schemas.openxmlformats.org/drawingml/2006/main" noChangeAspect="1"/>
-            </wp:cNvGraphicFramePr>
-            <a:graphic xmlns:a="http://schemas.openxmlformats.org/drawingml/2006/main">
-              <a:graphicData uri="http://schemas.openxmlformats.org/drawingml/2006/picture">
-                <pic:pic xmlns:pic="http://schemas.openxmlformats.org/drawingml/2006/picture">
-                  <pic:nvPicPr>
-                    <pic:cNvPr id="1" name=""/>
-                    <pic:cNvPicPr/>
-                  </pic:nvPicPr>
-                  <pic:blipFill>
-                    <a:blip r:embed="rId16"/>
-                    <a:stretch>
-                      <a:fillRect/>
-                    </a:stretch>
-                  </pic:blipFill>
-                  <pic:spPr>
-                    <a:xfrm>
-                      <a:off x="0" y="0"/>
-                      <a:ext cx="5731510" cy="3629660"/>
-                    </a:xfrm>
-                    <a:prstGeom prst="rect">
-                      <a:avLst/>
-                    </a:prstGeom>
-                  </pic:spPr>
-                </pic:pic>
-              </a:graphicData>
-            </a:graphic>
-          </wp:inline>
-        </w:drawing>
-      </w:r>
-    </w:p>
-    <w:p>
-      <w:pPr>
-        <w:jc w:val="both"/>
-      </w:pPr>
-      <w:r>
-        <w:rPr>
-          <w:noProof/>
-        </w:rPr>
-        <w:drawing>
-          <wp:inline distT="0" distB="0" distL="0" distR="0" wp14:anchorId="0E96A6DC" wp14:editId="451080E1">
-            <wp:extent cx="5731510" cy="3772535"/>
-            <wp:effectExtent l="0" t="0" r="2540" b="0"/>
-            <wp:docPr id="2" name="Picture 2"/>
-            <wp:cNvGraphicFramePr>
-              <a:graphicFrameLocks xmlns:a="http://schemas.openxmlformats.org/drawingml/2006/main" noChangeAspect="1"/>
-            </wp:cNvGraphicFramePr>
-            <a:graphic xmlns:a="http://schemas.openxmlformats.org/drawingml/2006/main">
-              <a:graphicData uri="http://schemas.openxmlformats.org/drawingml/2006/picture">
-                <pic:pic xmlns:pic="http://schemas.openxmlformats.org/drawingml/2006/picture">
-                  <pic:nvPicPr>
-                    <pic:cNvPr id="1" name=""/>
-                    <pic:cNvPicPr/>
-                  </pic:nvPicPr>
-                  <pic:blipFill>
-                    <a:blip r:embed="rId17"/>
-                    <a:stretch>
-                      <a:fillRect/>
-                    </a:stretch>
-                  </pic:blipFill>
-                  <pic:spPr>
-                    <a:xfrm>
-                      <a:off x="0" y="0"/>
-                      <a:ext cx="5731510" cy="3772535"/>
-                    </a:xfrm>
-                    <a:prstGeom prst="rect">
-                      <a:avLst/>
-                    </a:prstGeom>
-                  </pic:spPr>
-                </pic:pic>
-              </a:graphicData>
-            </a:graphic>
-          </wp:inline>
-        </w:drawing>
-      </w:r>
-    </w:p>
-    <w:p>
-      <w:pPr>
-        <w:jc w:val="both"/>
-      </w:pPr>
-      <w:r>
-        <w:rPr>
-          <w:noProof/>
-        </w:rPr>
-        <w:lastRenderedPageBreak/>
-        <w:drawing>
-          <wp:inline distT="0" distB="0" distL="0" distR="0" wp14:anchorId="43F759B5" wp14:editId="6639E136">
-            <wp:extent cx="5731510" cy="3784600"/>
-            <wp:effectExtent l="0" t="0" r="2540" b="6350"/>
-            <wp:docPr id="3" name="Picture 3"/>
-            <wp:cNvGraphicFramePr>
-              <a:graphicFrameLocks xmlns:a="http://schemas.openxmlformats.org/drawingml/2006/main" noChangeAspect="1"/>
-            </wp:cNvGraphicFramePr>
-            <a:graphic xmlns:a="http://schemas.openxmlformats.org/drawingml/2006/main">
-              <a:graphicData uri="http://schemas.openxmlformats.org/drawingml/2006/picture">
-                <pic:pic xmlns:pic="http://schemas.openxmlformats.org/drawingml/2006/picture">
-                  <pic:nvPicPr>
-                    <pic:cNvPr id="1" name=""/>
-                    <pic:cNvPicPr/>
-                  </pic:nvPicPr>
-                  <pic:blipFill>
-                    <a:blip r:embed="rId18"/>
-                    <a:stretch>
-                      <a:fillRect/>
-                    </a:stretch>
-                  </pic:blipFill>
-                  <pic:spPr>
-                    <a:xfrm>
-                      <a:off x="0" y="0"/>
-                      <a:ext cx="5731510" cy="3784600"/>
-                    </a:xfrm>
-                    <a:prstGeom prst="rect">
-                      <a:avLst/>
-                    </a:prstGeom>
-                  </pic:spPr>
-                </pic:pic>
-              </a:graphicData>
-            </a:graphic>
-          </wp:inline>
-        </w:drawing>
-      </w:r>
-    </w:p>
-    <w:p>
-      <w:pPr>
-        <w:jc w:val="both"/>
-      </w:pPr>
-    </w:p>
-    <w:p>
-      <w:pPr>
-        <w:jc w:val="both"/>
-      </w:pPr>
-      <w:r>
-        <w:rPr>
-          <w:b/>
-          <w:bCs/>
-        </w:rPr>
-        <w:t>Note son API integration</w:t>
-      </w:r>
-    </w:p>
-    <w:p>
-      <w:pPr>
-        <w:jc w:val="both"/>
-      </w:pPr>
-      <w:r>
-        <w:t>REST is a set of conventions for stucturing Web APIs</w:t>
-      </w:r>
-    </w:p>
-    <w:p>
-      <w:pPr>
-        <w:pStyle w:val="ListParagraph"/>
-        <w:numPr>
-          <w:ilvl w:val="0"/>
-          <w:numId w:val="7"/>
-        </w:numPr>
-        <w:jc w:val="both"/>
-      </w:pPr>
-      <w:r>
-        <w:t>make a request to a URL</w:t>
-      </w:r>
-    </w:p>
-    <w:p>
-      <w:pPr>
-        <w:pStyle w:val="ListParagraph"/>
-        <w:numPr>
-          <w:ilvl w:val="0"/>
-          <w:numId w:val="7"/>
-        </w:numPr>
-        <w:jc w:val="both"/>
-      </w:pPr>
-      <w:r>
-        <w:t>get relevent data back</w:t>
-      </w:r>
-    </w:p>
-    <w:p>
-      <w:pPr>
-        <w:pStyle w:val="ListParagraph"/>
-        <w:numPr>
-          <w:ilvl w:val="0"/>
-          <w:numId w:val="7"/>
-        </w:numPr>
-        <w:jc w:val="both"/>
-      </w:pPr>
-      <w:r>
-        <w:t>GET and POST methods most common</w:t>
-      </w:r>
-    </w:p>
-    <w:p>
-      <w:pPr>
-        <w:pStyle w:val="ListParagraph"/>
-        <w:numPr>
-          <w:ilvl w:val="0"/>
-          <w:numId w:val="7"/>
-        </w:numPr>
-        <w:jc w:val="both"/>
-      </w:pPr>
-      <w:r>
-        <w:t>POST creates something on the server I think, get just gets something</w:t>
-      </w:r>
-    </w:p>
-    <w:p>
-      <w:pPr>
-        <w:jc w:val="both"/>
-      </w:pPr>
-    </w:p>
-    <w:p>
-      <w:pPr>
-        <w:jc w:val="both"/>
-      </w:pPr>
-    </w:p>
-    <w:p>
-      <w:pPr>
-        <w:jc w:val="both"/>
-      </w:pPr>
-    </w:p>
-    <w:p>
-      <w:pPr>
-        <w:pStyle w:val="Heading1"/>
-        <w:jc w:val="both"/>
-      </w:pPr>
-      <w:r>
-        <w:t>NEXT TODO</w:t>
-      </w:r>
-    </w:p>
-    <w:p>
-      <w:pPr>
-        <w:jc w:val="both"/>
-      </w:pPr>
-    </w:p>
-    <w:p>
-      <w:pPr>
-        <w:jc w:val="both"/>
-      </w:pPr>
-      <w:r>
-        <w:t>Merge sort method for the Paths Container</w:t>
-      </w:r>
-    </w:p>
-    <w:p>
-      <w:pPr>
-        <w:jc w:val="both"/>
-      </w:pPr>
-      <w:r>
-        <w:t>Should the json files be specified as commandline arguments?</w:t>
-      </w:r>
+        <w:rPr>
+          <w:b/>
+          <w:bCs/>
+        </w:rPr>
+      </w:pPr>
     </w:p>
     <w:sectPr>
       <w:pgSz w:w="11906" w:h="16838"/>
@@ -8918,6 +7001,95 @@
     </w:lvl>
   </w:abstractNum>
   <w:abstractNum w:abstractNumId="12" w15:restartNumberingAfterBreak="0">
+    <w:nsid w:val="5C0273BF"/>
+    <w:multiLevelType w:val="hybridMultilevel"/>
+    <w:tmpl w:val="86AE203A"/>
+    <w:lvl w:ilvl="0" w:tplc="0C090011">
+      <w:start w:val="1"/>
+      <w:numFmt w:val="decimal"/>
+      <w:lvlText w:val="%1)"/>
+      <w:lvlJc w:val="left"/>
+      <w:pPr>
+        <w:ind w:left="720" w:hanging="360"/>
+      </w:pPr>
+      <w:rPr>
+        <w:rFonts w:hint="default"/>
+      </w:rPr>
+    </w:lvl>
+    <w:lvl w:ilvl="1" w:tplc="0C090019" w:tentative="1">
+      <w:start w:val="1"/>
+      <w:numFmt w:val="lowerLetter"/>
+      <w:lvlText w:val="%2."/>
+      <w:lvlJc w:val="left"/>
+      <w:pPr>
+        <w:ind w:left="1440" w:hanging="360"/>
+      </w:pPr>
+    </w:lvl>
+    <w:lvl w:ilvl="2" w:tplc="0C09001B" w:tentative="1">
+      <w:start w:val="1"/>
+      <w:numFmt w:val="lowerRoman"/>
+      <w:lvlText w:val="%3."/>
+      <w:lvlJc w:val="right"/>
+      <w:pPr>
+        <w:ind w:left="2160" w:hanging="180"/>
+      </w:pPr>
+    </w:lvl>
+    <w:lvl w:ilvl="3" w:tplc="0C09000F" w:tentative="1">
+      <w:start w:val="1"/>
+      <w:numFmt w:val="decimal"/>
+      <w:lvlText w:val="%4."/>
+      <w:lvlJc w:val="left"/>
+      <w:pPr>
+        <w:ind w:left="2880" w:hanging="360"/>
+      </w:pPr>
+    </w:lvl>
+    <w:lvl w:ilvl="4" w:tplc="0C090019" w:tentative="1">
+      <w:start w:val="1"/>
+      <w:numFmt w:val="lowerLetter"/>
+      <w:lvlText w:val="%5."/>
+      <w:lvlJc w:val="left"/>
+      <w:pPr>
+        <w:ind w:left="3600" w:hanging="360"/>
+      </w:pPr>
+    </w:lvl>
+    <w:lvl w:ilvl="5" w:tplc="0C09001B" w:tentative="1">
+      <w:start w:val="1"/>
+      <w:numFmt w:val="lowerRoman"/>
+      <w:lvlText w:val="%6."/>
+      <w:lvlJc w:val="right"/>
+      <w:pPr>
+        <w:ind w:left="4320" w:hanging="180"/>
+      </w:pPr>
+    </w:lvl>
+    <w:lvl w:ilvl="6" w:tplc="0C09000F" w:tentative="1">
+      <w:start w:val="1"/>
+      <w:numFmt w:val="decimal"/>
+      <w:lvlText w:val="%7."/>
+      <w:lvlJc w:val="left"/>
+      <w:pPr>
+        <w:ind w:left="5040" w:hanging="360"/>
+      </w:pPr>
+    </w:lvl>
+    <w:lvl w:ilvl="7" w:tplc="0C090019" w:tentative="1">
+      <w:start w:val="1"/>
+      <w:numFmt w:val="lowerLetter"/>
+      <w:lvlText w:val="%8."/>
+      <w:lvlJc w:val="left"/>
+      <w:pPr>
+        <w:ind w:left="5760" w:hanging="360"/>
+      </w:pPr>
+    </w:lvl>
+    <w:lvl w:ilvl="8" w:tplc="0C09001B" w:tentative="1">
+      <w:start w:val="1"/>
+      <w:numFmt w:val="lowerRoman"/>
+      <w:lvlText w:val="%9."/>
+      <w:lvlJc w:val="right"/>
+      <w:pPr>
+        <w:ind w:left="6480" w:hanging="180"/>
+      </w:pPr>
+    </w:lvl>
+  </w:abstractNum>
+  <w:abstractNum w:abstractNumId="13" w15:restartNumberingAfterBreak="0">
     <w:nsid w:val="5E330D0A"/>
     <w:multiLevelType w:val="hybridMultilevel"/>
     <w:tmpl w:val="7C10D620"/>
@@ -9006,7 +7178,7 @@
       </w:pPr>
     </w:lvl>
   </w:abstractNum>
-  <w:abstractNum w:abstractNumId="13" w15:restartNumberingAfterBreak="0">
+  <w:abstractNum w:abstractNumId="14" w15:restartNumberingAfterBreak="0">
     <w:nsid w:val="63090E83"/>
     <w:multiLevelType w:val="hybridMultilevel"/>
     <w:tmpl w:val="80E8A484"/>
@@ -9095,7 +7267,7 @@
       </w:pPr>
     </w:lvl>
   </w:abstractNum>
-  <w:abstractNum w:abstractNumId="14" w15:restartNumberingAfterBreak="0">
+  <w:abstractNum w:abstractNumId="15" w15:restartNumberingAfterBreak="0">
     <w:nsid w:val="6B457E1D"/>
     <w:multiLevelType w:val="hybridMultilevel"/>
     <w:tmpl w:val="60D8C2BC"/>
@@ -9184,7 +7356,7 @@
       </w:pPr>
     </w:lvl>
   </w:abstractNum>
-  <w:abstractNum w:abstractNumId="15" w15:restartNumberingAfterBreak="0">
+  <w:abstractNum w:abstractNumId="16" w15:restartNumberingAfterBreak="0">
     <w:nsid w:val="6C9563C9"/>
     <w:multiLevelType w:val="hybridMultilevel"/>
     <w:tmpl w:val="077A17DC"/>
@@ -9273,7 +7445,7 @@
       </w:pPr>
     </w:lvl>
   </w:abstractNum>
-  <w:abstractNum w:abstractNumId="16" w15:restartNumberingAfterBreak="0">
+  <w:abstractNum w:abstractNumId="17" w15:restartNumberingAfterBreak="0">
     <w:nsid w:val="78686D2A"/>
     <w:multiLevelType w:val="hybridMultilevel"/>
     <w:tmpl w:val="75CEBA0E"/>
@@ -9362,7 +7534,7 @@
       </w:pPr>
     </w:lvl>
   </w:abstractNum>
-  <w:abstractNum w:abstractNumId="17" w15:restartNumberingAfterBreak="0">
+  <w:abstractNum w:abstractNumId="18" w15:restartNumberingAfterBreak="0">
     <w:nsid w:val="78CE4FEC"/>
     <w:multiLevelType w:val="hybridMultilevel"/>
     <w:tmpl w:val="B18A839A"/>
@@ -9475,7 +7647,7 @@
       </w:rPr>
     </w:lvl>
   </w:abstractNum>
-  <w:abstractNum w:abstractNumId="18" w15:restartNumberingAfterBreak="0">
+  <w:abstractNum w:abstractNumId="19" w15:restartNumberingAfterBreak="0">
     <w:nsid w:val="78D9794D"/>
     <w:multiLevelType w:val="hybridMultilevel"/>
     <w:tmpl w:val="75CEBA0E"/>
@@ -9564,7 +7736,7 @@
       </w:pPr>
     </w:lvl>
   </w:abstractNum>
-  <w:abstractNum w:abstractNumId="19" w15:restartNumberingAfterBreak="0">
+  <w:abstractNum w:abstractNumId="20" w15:restartNumberingAfterBreak="0">
     <w:nsid w:val="7D713EDB"/>
     <w:multiLevelType w:val="hybridMultilevel"/>
     <w:tmpl w:val="95C2BC9A"/>
@@ -9760,7 +7932,7 @@
     <w:abstractNumId w:val="10"/>
   </w:num>
   <w:num w:numId="6">
-    <w:abstractNumId w:val="17"/>
+    <w:abstractNumId w:val="18"/>
   </w:num>
   <w:num w:numId="7">
     <w:abstractNumId w:val="9"/>
@@ -9769,13 +7941,13 @@
     <w:abstractNumId w:val="8"/>
   </w:num>
   <w:num w:numId="9">
-    <w:abstractNumId w:val="14"/>
+    <w:abstractNumId w:val="15"/>
   </w:num>
   <w:num w:numId="10">
-    <w:abstractNumId w:val="18"/>
+    <w:abstractNumId w:val="19"/>
   </w:num>
   <w:num w:numId="11">
-    <w:abstractNumId w:val="16"/>
+    <w:abstractNumId w:val="17"/>
   </w:num>
   <w:num w:numId="12">
     <w:abstractNumId w:val="6"/>
@@ -9784,13 +7956,13 @@
     <w:abstractNumId w:val="7"/>
   </w:num>
   <w:num w:numId="14">
-    <w:abstractNumId w:val="19"/>
+    <w:abstractNumId w:val="20"/>
   </w:num>
   <w:num w:numId="15">
-    <w:abstractNumId w:val="13"/>
+    <w:abstractNumId w:val="14"/>
   </w:num>
   <w:num w:numId="16">
-    <w:abstractNumId w:val="12"/>
+    <w:abstractNumId w:val="13"/>
   </w:num>
   <w:num w:numId="17">
     <w:abstractNumId w:val="11"/>
@@ -9802,7 +7974,10 @@
     <w:abstractNumId w:val="0"/>
   </w:num>
   <w:num w:numId="20">
-    <w:abstractNumId w:val="15"/>
+    <w:abstractNumId w:val="16"/>
+  </w:num>
+  <w:num w:numId="21">
+    <w:abstractNumId w:val="12"/>
   </w:num>
 </w:numbering>
 </file>

</xml_diff>